<commit_message>
Powershell description part ready
</commit_message>
<xml_diff>
--- a/DataBase/Self_signed_certificate.docx
+++ b/DataBase/Self_signed_certificate.docx
@@ -19,13 +19,59 @@
       <w:r>
         <w:t>Un certificat auto-signé (self-signed certificate) est un type de certificat numérique qui est signé par la même entité par laquelle il est émis. En d’autres termes, l’émetteur et sujet sont identiques. Contrairement à un certificat signé par une autorité de certification, qui est une entité de confiance tierce, un certificat auto-signé ne dispose pas de cette vérification par un tiers.</w:t>
       </w:r>
+      <w:r>
+        <w:t xml:space="preserve"> </w:t>
+      </w:r>
+      <w:r>
+        <w:t>Un certificat auto signé est souvent utilisé pour les environnements de développement, des test</w:t>
+      </w:r>
+      <w:r>
+        <w:t>s internes ou des applications privées où la confiance externe n’est pas requise. Comme ils ne sont pas signés par une autorité de certification reconnue, les navigateurs et autres systèmes de validation de certificats ne leur font pas automatiquement confiance.</w:t>
+      </w:r>
     </w:p>
     <w:p>
       <w:r>
-        <w:t>Un certificat auto signé est souvent utilisé pour les environnements de développement, des test</w:t>
-      </w:r>
-      <w:r>
-        <w:t>s internes ou des applications privées où la confiance externe n’est pas requise. Comme ils ne sont pas signés par une autorité de certification reconnue, les navigateurs et autres systèmes de validation de certificats ne leur font pas automatiquement confiance.</w:t>
+        <w:t>Dans une architecture client-serveur, les certificats auto-signés ont des usages spécifiques, principalement dans des environnements de développement ou pour des systèmes internes où la sécurité et la confiance peuvent être gérées localement.</w:t>
+      </w:r>
+    </w:p>
+    <w:p>
+      <w:r>
+        <w:rPr>
+          <w:color w:val="ED7D31" w:themeColor="accent2"/>
+        </w:rPr>
+        <w:t>Lorsque le serveur et le client sont sur la même machine</w:t>
+      </w:r>
+      <w:r>
+        <w:t xml:space="preserve">, </w:t>
+      </w:r>
+      <w:r>
+        <w:t xml:space="preserve">la configuration est généralement plus simple car il n’y a pas besoin de gérer la distribution des certificats à plusieurs machines. Le client doit être configuré pour accepter le certificat auto-signé. Notons que </w:t>
+      </w:r>
+      <w:r>
+        <w:t>les clés privées</w:t>
+      </w:r>
+      <w:r>
+        <w:t xml:space="preserve"> et les certificats sur la machine pour éviter toute compromission locale.</w:t>
+      </w:r>
+    </w:p>
+    <w:p>
+      <w:r>
+        <w:rPr>
+          <w:color w:val="ED7D31" w:themeColor="accent2"/>
+        </w:rPr>
+        <w:t>Lorsque le serveur et le client sont sur des machines différentes</w:t>
+      </w:r>
+      <w:r>
+        <w:t>, le certificat auto-signé doit être distribué à toutes les machines clientes.</w:t>
+      </w:r>
+      <w:r>
+        <w:t xml:space="preserve"> Cela implique un processus manuel ou automatisé pour ajouter le certificat au magasin de certificats de confiance de chaque client.</w:t>
+      </w:r>
+      <w:r>
+        <w:t xml:space="preserve"> Chaque client doit être configuré pour faire confiance au certificat auto-signé à l’aide de processus spécifiques pour importer des certificats dans des magasins de certificats de confiance. Par ailleurs, </w:t>
+      </w:r>
+      <w:r>
+        <w:t>La sécurité devient plus complexe car les communications passent par des réseaux externes. Il est crucial de protéger les clés privées et de s'assurer que le certificat n'est pas compromis pendant le transfert.</w:t>
       </w:r>
     </w:p>
     <w:p>
@@ -101,6 +147,7 @@
         <w:rPr>
           <w:color w:val="FFFFFF" w:themeColor="background1"/>
         </w:rPr>
+        <w:lastRenderedPageBreak/>
         <w:t>Tapez</w:t>
       </w:r>
       <w:r>
@@ -271,9 +318,9 @@
       </w:pPr>
       <w:r>
         <w:drawing>
-          <wp:inline distT="0" distB="0" distL="0" distR="0" wp14:anchorId="32984359" wp14:editId="0623458E">
-            <wp:extent cx="3070122" cy="1485900"/>
-            <wp:effectExtent l="0" t="0" r="0" b="0"/>
+          <wp:inline distT="0" distB="0" distL="0" distR="0" wp14:anchorId="32984359" wp14:editId="60A441EB">
+            <wp:extent cx="3532159" cy="1709520"/>
+            <wp:effectExtent l="0" t="0" r="0" b="5080"/>
             <wp:docPr id="293716977" name="Image 1"/>
             <wp:cNvGraphicFramePr>
               <a:graphicFrameLocks xmlns:a="http://schemas.openxmlformats.org/drawingml/2006/main" noChangeAspect="1"/>
@@ -293,7 +340,7 @@
                   <pic:spPr bwMode="auto">
                     <a:xfrm>
                       <a:off x="0" y="0"/>
-                      <a:ext cx="3095853" cy="1498353"/>
+                      <a:ext cx="3575155" cy="1730329"/>
                     </a:xfrm>
                     <a:prstGeom prst="rect">
                       <a:avLst/>
@@ -319,7 +366,6 @@
         <w:jc w:val="center"/>
       </w:pPr>
       <w:r>
-        <w:lastRenderedPageBreak/>
         <w:drawing>
           <wp:inline distT="0" distB="0" distL="0" distR="0" wp14:anchorId="78DC173D" wp14:editId="1916EE2D">
             <wp:extent cx="4051300" cy="2061375"/>
@@ -436,10 +482,11 @@
         <w:jc w:val="center"/>
       </w:pPr>
       <w:r>
+        <w:lastRenderedPageBreak/>
         <w:drawing>
-          <wp:inline distT="0" distB="0" distL="0" distR="0" wp14:anchorId="734B9B3D" wp14:editId="683987A9">
-            <wp:extent cx="3988269" cy="2391994"/>
-            <wp:effectExtent l="0" t="0" r="0" b="8890"/>
+          <wp:inline distT="0" distB="0" distL="0" distR="0" wp14:anchorId="734B9B3D" wp14:editId="7A752DAF">
+            <wp:extent cx="3684490" cy="2209800"/>
+            <wp:effectExtent l="0" t="0" r="0" b="0"/>
             <wp:docPr id="915984313" name="Image 1"/>
             <wp:cNvGraphicFramePr>
               <a:graphicFrameLocks xmlns:a="http://schemas.openxmlformats.org/drawingml/2006/main" noChangeAspect="1"/>
@@ -460,7 +507,7 @@
                   <pic:spPr>
                     <a:xfrm>
                       <a:off x="0" y="0"/>
-                      <a:ext cx="4017987" cy="2409817"/>
+                      <a:ext cx="3715639" cy="2228482"/>
                     </a:xfrm>
                     <a:prstGeom prst="rect">
                       <a:avLst/>
@@ -523,41 +570,56 @@
           <w:numId w:val="14"/>
         </w:numPr>
       </w:pPr>
-      <w:proofErr w:type="spellStart"/>
-      <w:r>
-        <w:lastRenderedPageBreak/>
-        <w:t>Powershell</w:t>
-      </w:r>
-      <w:proofErr w:type="spellEnd"/>
+      <w:r>
+        <w:t xml:space="preserve">Génération d’un Certificat auto-signé avec </w:t>
+      </w:r>
+      <w:r>
+        <w:t>PowerShell</w:t>
+      </w:r>
     </w:p>
     <w:p>
       <w:pPr>
         <w:pStyle w:val="Paragraphedeliste"/>
         <w:numPr>
           <w:ilvl w:val="0"/>
-          <w:numId w:val="6"/>
+          <w:numId w:val="18"/>
         </w:numPr>
-        <w:spacing w:line="276" w:lineRule="auto"/>
-      </w:pPr>
-      <w:r>
-        <w:t xml:space="preserve">Lien : </w:t>
-      </w:r>
-      <w:hyperlink r:id="rId12" w:history="1">
-        <w:r>
-          <w:rPr>
-            <w:rStyle w:val="Lienhypertexte"/>
-          </w:rPr>
-          <w:t>https://dev.mysql.com/doc/mysql-installation-excerpt/8.0/en/</w:t>
-        </w:r>
-      </w:hyperlink>
-    </w:p>
-    <w:p>
-      <w:pPr>
-        <w:pStyle w:val="Titre"/>
-        <w:ind w:firstLine="360"/>
-      </w:pPr>
-      <w:r>
-        <w:t>Installation Windows</w:t>
+      </w:pPr>
+      <w:r>
+        <w:t xml:space="preserve">Tapez sur </w:t>
+      </w:r>
+      <w:r>
+        <w:rPr>
+          <w:i/>
+          <w:iCs/>
+          <w:color w:val="ED7D31" w:themeColor="accent2"/>
+        </w:rPr>
+        <w:t>Win + X</w:t>
+      </w:r>
+      <w:r>
+        <w:t xml:space="preserve">, puis sélectionnez </w:t>
+      </w:r>
+      <w:r>
+        <w:rPr>
+          <w:i/>
+          <w:iCs/>
+          <w:color w:val="92D050"/>
+        </w:rPr>
+        <w:t>Windows PowerShell (Admin)</w:t>
+      </w:r>
+      <w:r>
+        <w:t xml:space="preserve"> ou </w:t>
+      </w:r>
+      <w:r>
+        <w:rPr>
+          <w:i/>
+          <w:iCs/>
+          <w:color w:val="92D050"/>
+        </w:rPr>
+        <w:t>Windows Terminal (Admin)</w:t>
+      </w:r>
+      <w:r>
+        <w:t>.</w:t>
       </w:r>
     </w:p>
     <w:p>
@@ -565,99 +627,11 @@
         <w:pStyle w:val="Paragraphedeliste"/>
         <w:numPr>
           <w:ilvl w:val="0"/>
-          <w:numId w:val="3"/>
+          <w:numId w:val="18"/>
         </w:numPr>
-        <w:spacing w:line="276" w:lineRule="auto"/>
-      </w:pPr>
-      <w:bookmarkStart w:id="0" w:name="_Hlk172317708"/>
-      <w:r>
-        <w:t xml:space="preserve">Lien : </w:t>
-      </w:r>
-      <w:hyperlink r:id="rId13" w:history="1">
-        <w:r>
-          <w:rPr>
-            <w:rStyle w:val="Lienhypertexte"/>
-          </w:rPr>
-          <w:t>https://dev.mysql.com/doc/mysql-installation-excerpt/8.0/en/windows-installation.html</w:t>
-        </w:r>
-      </w:hyperlink>
-    </w:p>
-    <w:p>
-      <w:pPr>
-        <w:pStyle w:val="Paragraphedeliste"/>
-        <w:numPr>
-          <w:ilvl w:val="0"/>
-          <w:numId w:val="3"/>
-        </w:numPr>
-        <w:spacing w:line="276" w:lineRule="auto"/>
-      </w:pPr>
-      <w:r>
-        <w:t xml:space="preserve">Lien : </w:t>
-      </w:r>
-      <w:hyperlink r:id="rId14" w:history="1">
-        <w:r>
-          <w:rPr>
-            <w:rStyle w:val="Lienhypertexte"/>
-          </w:rPr>
-          <w:t>https://dev.mysql.com/downloads/installer/</w:t>
-        </w:r>
-      </w:hyperlink>
-    </w:p>
-    <w:p>
-      <w:pPr>
-        <w:spacing w:line="276" w:lineRule="auto"/>
-        <w:jc w:val="center"/>
-      </w:pPr>
-      <w:r>
-        <w:rPr>
-          <w:noProof/>
-        </w:rPr>
-        <w:drawing>
-          <wp:inline distT="0" distB="0" distL="0" distR="0" wp14:anchorId="2DBA3D06" wp14:editId="3AF0725F">
-            <wp:extent cx="3866703" cy="2929011"/>
-            <wp:effectExtent l="0" t="0" r="635" b="5080"/>
-            <wp:docPr id="1091743260" name="Image 1"/>
-            <wp:cNvGraphicFramePr>
-              <a:graphicFrameLocks xmlns:a="http://schemas.openxmlformats.org/drawingml/2006/main" noChangeAspect="1"/>
-            </wp:cNvGraphicFramePr>
-            <a:graphic xmlns:a="http://schemas.openxmlformats.org/drawingml/2006/main">
-              <a:graphicData uri="http://schemas.openxmlformats.org/drawingml/2006/picture">
-                <pic:pic xmlns:pic="http://schemas.openxmlformats.org/drawingml/2006/picture">
-                  <pic:nvPicPr>
-                    <pic:cNvPr id="1091743260" name=""/>
-                    <pic:cNvPicPr/>
-                  </pic:nvPicPr>
-                  <pic:blipFill>
-                    <a:blip r:embed="rId15"/>
-                    <a:stretch>
-                      <a:fillRect/>
-                    </a:stretch>
-                  </pic:blipFill>
-                  <pic:spPr>
-                    <a:xfrm>
-                      <a:off x="0" y="0"/>
-                      <a:ext cx="3883323" cy="2941601"/>
-                    </a:xfrm>
-                    <a:prstGeom prst="rect">
-                      <a:avLst/>
-                    </a:prstGeom>
-                  </pic:spPr>
-                </pic:pic>
-              </a:graphicData>
-            </a:graphic>
-          </wp:inline>
-        </w:drawing>
-      </w:r>
-    </w:p>
-    <w:bookmarkEnd w:id="0"/>
-    <w:p>
-      <w:pPr>
-        <w:pStyle w:val="Titre"/>
-        <w:spacing w:after="240"/>
-        <w:ind w:firstLine="360"/>
-      </w:pPr>
-      <w:r>
-        <w:t>Installation Linux</w:t>
+      </w:pPr>
+      <w:r>
+        <w:t>Générez le Certificat Auto-signé</w:t>
       </w:r>
     </w:p>
     <w:tbl>
@@ -727,6 +701,889 @@
           <w:p>
             <w:pPr>
               <w:pStyle w:val="Paragraphedeliste"/>
+              <w:spacing w:line="276" w:lineRule="auto"/>
+              <w:ind w:left="0"/>
+              <w:jc w:val="left"/>
+              <w:rPr>
+                <w:color w:val="E2EFD9" w:themeColor="accent6" w:themeTint="33"/>
+                <w:sz w:val="20"/>
+                <w:szCs w:val="20"/>
+              </w:rPr>
+            </w:pPr>
+            <w:r>
+              <w:rPr>
+                <w:color w:val="FFC000" w:themeColor="accent4"/>
+                <w:sz w:val="20"/>
+                <w:szCs w:val="20"/>
+              </w:rPr>
+              <w:t>New-</w:t>
+            </w:r>
+            <w:proofErr w:type="spellStart"/>
+            <w:r>
+              <w:rPr>
+                <w:color w:val="FFC000" w:themeColor="accent4"/>
+                <w:sz w:val="20"/>
+                <w:szCs w:val="20"/>
+              </w:rPr>
+              <w:t>SelfSignedCertificate</w:t>
+            </w:r>
+            <w:proofErr w:type="spellEnd"/>
+            <w:r>
+              <w:rPr>
+                <w:color w:val="FFC000" w:themeColor="accent4"/>
+                <w:sz w:val="20"/>
+                <w:szCs w:val="20"/>
+              </w:rPr>
+              <w:t xml:space="preserve"> </w:t>
+            </w:r>
+            <w:r>
+              <w:rPr>
+                <w:color w:val="92D050"/>
+                <w:sz w:val="20"/>
+                <w:szCs w:val="20"/>
+              </w:rPr>
+              <w:t>-</w:t>
+            </w:r>
+            <w:proofErr w:type="spellStart"/>
+            <w:r>
+              <w:rPr>
+                <w:color w:val="92D050"/>
+                <w:sz w:val="20"/>
+                <w:szCs w:val="20"/>
+              </w:rPr>
+              <w:t>DnsName</w:t>
+            </w:r>
+            <w:proofErr w:type="spellEnd"/>
+            <w:r>
+              <w:rPr>
+                <w:color w:val="92D050"/>
+                <w:sz w:val="20"/>
+                <w:szCs w:val="20"/>
+              </w:rPr>
+              <w:t xml:space="preserve"> </w:t>
+            </w:r>
+            <w:r>
+              <w:rPr>
+                <w:color w:val="FFFFFF" w:themeColor="background1"/>
+                <w:sz w:val="20"/>
+                <w:szCs w:val="20"/>
+              </w:rPr>
+              <w:t>"</w:t>
+            </w:r>
+            <w:proofErr w:type="spellStart"/>
+            <w:r>
+              <w:rPr>
+                <w:color w:val="FFFFFF" w:themeColor="background1"/>
+                <w:sz w:val="20"/>
+                <w:szCs w:val="20"/>
+              </w:rPr>
+              <w:t>ServerN</w:t>
+            </w:r>
+            <w:r>
+              <w:rPr>
+                <w:color w:val="FFFFFF" w:themeColor="background1"/>
+                <w:sz w:val="20"/>
+                <w:szCs w:val="20"/>
+              </w:rPr>
+              <w:t>ame</w:t>
+            </w:r>
+            <w:proofErr w:type="spellEnd"/>
+            <w:r>
+              <w:rPr>
+                <w:color w:val="FFFFFF" w:themeColor="background1"/>
+                <w:sz w:val="20"/>
+                <w:szCs w:val="20"/>
+              </w:rPr>
+              <w:t xml:space="preserve">" </w:t>
+            </w:r>
+            <w:r>
+              <w:rPr>
+                <w:color w:val="92D050"/>
+                <w:sz w:val="20"/>
+                <w:szCs w:val="20"/>
+              </w:rPr>
+              <w:t>-</w:t>
+            </w:r>
+            <w:proofErr w:type="spellStart"/>
+            <w:r>
+              <w:rPr>
+                <w:color w:val="92D050"/>
+                <w:sz w:val="20"/>
+                <w:szCs w:val="20"/>
+              </w:rPr>
+              <w:t>CertStoreLocation</w:t>
+            </w:r>
+            <w:proofErr w:type="spellEnd"/>
+            <w:r>
+              <w:rPr>
+                <w:color w:val="FFFFFF" w:themeColor="background1"/>
+                <w:sz w:val="20"/>
+                <w:szCs w:val="20"/>
+              </w:rPr>
+              <w:t xml:space="preserve"> "cert:\</w:t>
+            </w:r>
+            <w:proofErr w:type="spellStart"/>
+            <w:r>
+              <w:rPr>
+                <w:color w:val="FFFFFF" w:themeColor="background1"/>
+                <w:sz w:val="20"/>
+                <w:szCs w:val="20"/>
+              </w:rPr>
+              <w:t>LocalMachine</w:t>
+            </w:r>
+            <w:proofErr w:type="spellEnd"/>
+            <w:r>
+              <w:rPr>
+                <w:color w:val="FFFFFF" w:themeColor="background1"/>
+                <w:sz w:val="20"/>
+                <w:szCs w:val="20"/>
+              </w:rPr>
+              <w:t>\</w:t>
+            </w:r>
+            <w:proofErr w:type="spellStart"/>
+            <w:r>
+              <w:rPr>
+                <w:color w:val="FFFFFF" w:themeColor="background1"/>
+                <w:sz w:val="20"/>
+                <w:szCs w:val="20"/>
+              </w:rPr>
+              <w:t>My</w:t>
+            </w:r>
+            <w:proofErr w:type="spellEnd"/>
+            <w:r>
+              <w:rPr>
+                <w:color w:val="FFFFFF" w:themeColor="background1"/>
+                <w:sz w:val="20"/>
+                <w:szCs w:val="20"/>
+              </w:rPr>
+              <w:t xml:space="preserve">" </w:t>
+            </w:r>
+            <w:r>
+              <w:rPr>
+                <w:color w:val="92D050"/>
+                <w:sz w:val="20"/>
+                <w:szCs w:val="20"/>
+              </w:rPr>
+              <w:t>-</w:t>
+            </w:r>
+            <w:proofErr w:type="spellStart"/>
+            <w:r>
+              <w:rPr>
+                <w:color w:val="92D050"/>
+                <w:sz w:val="20"/>
+                <w:szCs w:val="20"/>
+              </w:rPr>
+              <w:t>KeyLength</w:t>
+            </w:r>
+            <w:proofErr w:type="spellEnd"/>
+            <w:r>
+              <w:rPr>
+                <w:color w:val="92D050"/>
+                <w:sz w:val="20"/>
+                <w:szCs w:val="20"/>
+              </w:rPr>
+              <w:t xml:space="preserve"> </w:t>
+            </w:r>
+            <w:r>
+              <w:rPr>
+                <w:color w:val="FFFFFF" w:themeColor="background1"/>
+                <w:sz w:val="20"/>
+                <w:szCs w:val="20"/>
+              </w:rPr>
+              <w:t xml:space="preserve">2048 </w:t>
+            </w:r>
+            <w:r>
+              <w:rPr>
+                <w:color w:val="92D050"/>
+                <w:sz w:val="20"/>
+                <w:szCs w:val="20"/>
+              </w:rPr>
+              <w:t>-</w:t>
+            </w:r>
+            <w:proofErr w:type="spellStart"/>
+            <w:r>
+              <w:rPr>
+                <w:color w:val="92D050"/>
+                <w:sz w:val="20"/>
+                <w:szCs w:val="20"/>
+              </w:rPr>
+              <w:t>NotAfter</w:t>
+            </w:r>
+            <w:proofErr w:type="spellEnd"/>
+            <w:r>
+              <w:rPr>
+                <w:color w:val="92D050"/>
+                <w:sz w:val="20"/>
+                <w:szCs w:val="20"/>
+              </w:rPr>
+              <w:t xml:space="preserve"> (</w:t>
+            </w:r>
+            <w:proofErr w:type="spellStart"/>
+            <w:r>
+              <w:rPr>
+                <w:color w:val="92D050"/>
+                <w:sz w:val="20"/>
+                <w:szCs w:val="20"/>
+              </w:rPr>
+              <w:t>Get</w:t>
+            </w:r>
+            <w:proofErr w:type="spellEnd"/>
+            <w:r>
+              <w:rPr>
+                <w:color w:val="92D050"/>
+                <w:sz w:val="20"/>
+                <w:szCs w:val="20"/>
+              </w:rPr>
+              <w:t>-Date</w:t>
+            </w:r>
+            <w:proofErr w:type="gramStart"/>
+            <w:r>
+              <w:rPr>
+                <w:color w:val="92D050"/>
+                <w:sz w:val="20"/>
+                <w:szCs w:val="20"/>
+              </w:rPr>
+              <w:t>).</w:t>
+            </w:r>
+            <w:proofErr w:type="spellStart"/>
+            <w:r>
+              <w:rPr>
+                <w:color w:val="92D050"/>
+                <w:sz w:val="20"/>
+                <w:szCs w:val="20"/>
+              </w:rPr>
+              <w:t>AddYears</w:t>
+            </w:r>
+            <w:proofErr w:type="spellEnd"/>
+            <w:proofErr w:type="gramEnd"/>
+            <w:r>
+              <w:rPr>
+                <w:color w:val="92D050"/>
+                <w:sz w:val="20"/>
+                <w:szCs w:val="20"/>
+              </w:rPr>
+              <w:t>(1) -</w:t>
+            </w:r>
+            <w:proofErr w:type="spellStart"/>
+            <w:r>
+              <w:rPr>
+                <w:color w:val="92D050"/>
+                <w:sz w:val="20"/>
+                <w:szCs w:val="20"/>
+              </w:rPr>
+              <w:t>FriendlyName</w:t>
+            </w:r>
+            <w:proofErr w:type="spellEnd"/>
+            <w:r>
+              <w:rPr>
+                <w:color w:val="FFFFFF" w:themeColor="background1"/>
+                <w:sz w:val="20"/>
+                <w:szCs w:val="20"/>
+              </w:rPr>
+              <w:t xml:space="preserve"> "</w:t>
+            </w:r>
+            <w:proofErr w:type="spellStart"/>
+            <w:r>
+              <w:rPr>
+                <w:color w:val="FFFFFF" w:themeColor="background1"/>
+                <w:sz w:val="20"/>
+                <w:szCs w:val="20"/>
+              </w:rPr>
+              <w:t>My</w:t>
+            </w:r>
+            <w:proofErr w:type="spellEnd"/>
+            <w:r>
+              <w:rPr>
+                <w:color w:val="FFFFFF" w:themeColor="background1"/>
+                <w:sz w:val="20"/>
+                <w:szCs w:val="20"/>
+              </w:rPr>
+              <w:t xml:space="preserve"> Self-Signed Certificate"</w:t>
+            </w:r>
+          </w:p>
+        </w:tc>
+      </w:tr>
+    </w:tbl>
+    <w:p>
+      <w:pPr>
+        <w:pStyle w:val="Paragraphedeliste"/>
+        <w:numPr>
+          <w:ilvl w:val="0"/>
+          <w:numId w:val="18"/>
+        </w:numPr>
+        <w:spacing w:line="276" w:lineRule="auto"/>
+        <w:jc w:val="left"/>
+      </w:pPr>
+      <w:r>
+        <w:t>Exporter le Certificat et la Clé Privée (optionnel)</w:t>
+      </w:r>
+      <w:r>
+        <w:t> </w:t>
+      </w:r>
+    </w:p>
+    <w:tbl>
+      <w:tblPr>
+        <w:tblStyle w:val="Grilledutableau"/>
+        <w:tblW w:w="0" w:type="auto"/>
+        <w:jc w:val="center"/>
+        <w:tblBorders>
+          <w:top w:val="none" w:sz="0" w:space="0" w:color="auto"/>
+          <w:left w:val="none" w:sz="0" w:space="0" w:color="auto"/>
+          <w:bottom w:val="none" w:sz="0" w:space="0" w:color="auto"/>
+          <w:right w:val="none" w:sz="0" w:space="0" w:color="auto"/>
+          <w:insideH w:val="none" w:sz="0" w:space="0" w:color="auto"/>
+          <w:insideV w:val="none" w:sz="0" w:space="0" w:color="auto"/>
+        </w:tblBorders>
+        <w:shd w:val="clear" w:color="auto" w:fill="404040" w:themeFill="text1" w:themeFillTint="BF"/>
+        <w:tblLook w:val="04A0" w:firstRow="1" w:lastRow="0" w:firstColumn="1" w:lastColumn="0" w:noHBand="0" w:noVBand="1"/>
+      </w:tblPr>
+      <w:tblGrid>
+        <w:gridCol w:w="7370"/>
+      </w:tblGrid>
+      <w:tr>
+        <w:trPr>
+          <w:trHeight w:val="576"/>
+          <w:jc w:val="center"/>
+        </w:trPr>
+        <w:tc>
+          <w:tcPr>
+            <w:tcW w:w="7370" w:type="dxa"/>
+            <w:tcBorders>
+              <w:top w:val="double" w:sz="4" w:space="0" w:color="ED7D31" w:themeColor="accent2"/>
+              <w:bottom w:val="single" w:sz="12" w:space="0" w:color="ED7D31" w:themeColor="accent2"/>
+            </w:tcBorders>
+            <w:shd w:val="clear" w:color="auto" w:fill="404040" w:themeFill="text1" w:themeFillTint="BF"/>
+            <w:vAlign w:val="center"/>
+          </w:tcPr>
+          <w:p>
+            <w:pPr>
+              <w:spacing w:before="0" w:after="0" w:line="240" w:lineRule="auto"/>
+              <w:jc w:val="center"/>
+              <w:rPr>
+                <w:color w:val="E2EFD9" w:themeColor="accent6" w:themeTint="33"/>
+              </w:rPr>
+            </w:pPr>
+            <w:r>
+              <w:rPr>
+                <w:color w:val="E2EFD9" w:themeColor="accent6" w:themeTint="33"/>
+              </w:rPr>
+              <w:t>Ligne de commandes</w:t>
+            </w:r>
+          </w:p>
+        </w:tc>
+      </w:tr>
+      <w:tr>
+        <w:trPr>
+          <w:jc w:val="center"/>
+        </w:trPr>
+        <w:tc>
+          <w:tcPr>
+            <w:tcW w:w="7370" w:type="dxa"/>
+            <w:tcBorders>
+              <w:top w:val="single" w:sz="12" w:space="0" w:color="ED7D31" w:themeColor="accent2"/>
+            </w:tcBorders>
+            <w:shd w:val="clear" w:color="auto" w:fill="404040" w:themeFill="text1" w:themeFillTint="BF"/>
+          </w:tcPr>
+          <w:p>
+            <w:pPr>
+              <w:pStyle w:val="Paragraphedeliste"/>
+              <w:spacing w:after="0" w:line="240" w:lineRule="auto"/>
+              <w:ind w:left="0"/>
+              <w:jc w:val="left"/>
+              <w:rPr>
+                <w:color w:val="E2EFD9" w:themeColor="accent6" w:themeTint="33"/>
+                <w:sz w:val="20"/>
+                <w:szCs w:val="20"/>
+              </w:rPr>
+            </w:pPr>
+            <w:r>
+              <w:rPr>
+                <w:color w:val="FFFFFF" w:themeColor="background1"/>
+                <w:sz w:val="20"/>
+                <w:szCs w:val="20"/>
+              </w:rPr>
+              <w:lastRenderedPageBreak/>
+              <w:t xml:space="preserve">$cert = </w:t>
+            </w:r>
+            <w:proofErr w:type="spellStart"/>
+            <w:r>
+              <w:rPr>
+                <w:color w:val="FFC000" w:themeColor="accent4"/>
+                <w:sz w:val="20"/>
+                <w:szCs w:val="20"/>
+              </w:rPr>
+              <w:t>Get-ChildItem</w:t>
+            </w:r>
+            <w:proofErr w:type="spellEnd"/>
+            <w:r>
+              <w:rPr>
+                <w:color w:val="FFFFFF" w:themeColor="background1"/>
+                <w:sz w:val="20"/>
+                <w:szCs w:val="20"/>
+              </w:rPr>
+              <w:t xml:space="preserve"> </w:t>
+            </w:r>
+            <w:r>
+              <w:rPr>
+                <w:color w:val="92D050"/>
+                <w:sz w:val="20"/>
+                <w:szCs w:val="20"/>
+              </w:rPr>
+              <w:t xml:space="preserve">-Path </w:t>
+            </w:r>
+            <w:r>
+              <w:rPr>
+                <w:color w:val="FFFFFF" w:themeColor="background1"/>
+                <w:sz w:val="20"/>
+                <w:szCs w:val="20"/>
+              </w:rPr>
+              <w:t>cert:\</w:t>
+            </w:r>
+            <w:proofErr w:type="spellStart"/>
+            <w:r>
+              <w:rPr>
+                <w:color w:val="FFFFFF" w:themeColor="background1"/>
+                <w:sz w:val="20"/>
+                <w:szCs w:val="20"/>
+              </w:rPr>
+              <w:t>LocalMachine</w:t>
+            </w:r>
+            <w:proofErr w:type="spellEnd"/>
+            <w:r>
+              <w:rPr>
+                <w:color w:val="FFFFFF" w:themeColor="background1"/>
+                <w:sz w:val="20"/>
+                <w:szCs w:val="20"/>
+              </w:rPr>
+              <w:t>\</w:t>
+            </w:r>
+            <w:proofErr w:type="spellStart"/>
+            <w:r>
+              <w:rPr>
+                <w:color w:val="FFFFFF" w:themeColor="background1"/>
+                <w:sz w:val="20"/>
+                <w:szCs w:val="20"/>
+              </w:rPr>
+              <w:t>My</w:t>
+            </w:r>
+            <w:proofErr w:type="spellEnd"/>
+            <w:r>
+              <w:rPr>
+                <w:color w:val="FFFFFF" w:themeColor="background1"/>
+                <w:sz w:val="20"/>
+                <w:szCs w:val="20"/>
+              </w:rPr>
+              <w:t xml:space="preserve"> | </w:t>
+            </w:r>
+            <w:proofErr w:type="spellStart"/>
+            <w:r>
+              <w:rPr>
+                <w:color w:val="92D050"/>
+                <w:sz w:val="20"/>
+                <w:szCs w:val="20"/>
+              </w:rPr>
+              <w:t>Where</w:t>
+            </w:r>
+            <w:proofErr w:type="spellEnd"/>
+            <w:r>
+              <w:rPr>
+                <w:color w:val="92D050"/>
+                <w:sz w:val="20"/>
+                <w:szCs w:val="20"/>
+              </w:rPr>
+              <w:t>-Objec</w:t>
+            </w:r>
+            <w:r>
+              <w:rPr>
+                <w:color w:val="FFFFFF" w:themeColor="background1"/>
+                <w:sz w:val="20"/>
+                <w:szCs w:val="20"/>
+              </w:rPr>
+              <w:t xml:space="preserve">t </w:t>
+            </w:r>
+            <w:proofErr w:type="gramStart"/>
+            <w:r>
+              <w:rPr>
+                <w:color w:val="FFFFFF" w:themeColor="background1"/>
+                <w:sz w:val="20"/>
+                <w:szCs w:val="20"/>
+              </w:rPr>
+              <w:t>{ $</w:t>
+            </w:r>
+            <w:proofErr w:type="gramEnd"/>
+            <w:r>
+              <w:rPr>
+                <w:color w:val="FFFFFF" w:themeColor="background1"/>
+                <w:sz w:val="20"/>
+                <w:szCs w:val="20"/>
+              </w:rPr>
+              <w:t>_.</w:t>
+            </w:r>
+            <w:proofErr w:type="spellStart"/>
+            <w:r>
+              <w:rPr>
+                <w:color w:val="FFFFFF" w:themeColor="background1"/>
+                <w:sz w:val="20"/>
+                <w:szCs w:val="20"/>
+              </w:rPr>
+              <w:t>Subject</w:t>
+            </w:r>
+            <w:proofErr w:type="spellEnd"/>
+            <w:r>
+              <w:rPr>
+                <w:color w:val="FFFFFF" w:themeColor="background1"/>
+                <w:sz w:val="20"/>
+                <w:szCs w:val="20"/>
+              </w:rPr>
+              <w:t xml:space="preserve"> -like "*</w:t>
+            </w:r>
+            <w:proofErr w:type="spellStart"/>
+            <w:r>
+              <w:rPr>
+                <w:color w:val="FFFFFF" w:themeColor="background1"/>
+                <w:sz w:val="20"/>
+                <w:szCs w:val="20"/>
+              </w:rPr>
+              <w:t>ServerName</w:t>
+            </w:r>
+            <w:proofErr w:type="spellEnd"/>
+            <w:r>
+              <w:rPr>
+                <w:color w:val="FFFFFF" w:themeColor="background1"/>
+                <w:sz w:val="20"/>
+                <w:szCs w:val="20"/>
+              </w:rPr>
+              <w:t>*" }</w:t>
+            </w:r>
+          </w:p>
+        </w:tc>
+      </w:tr>
+      <w:tr>
+        <w:trPr>
+          <w:jc w:val="center"/>
+        </w:trPr>
+        <w:tc>
+          <w:tcPr>
+            <w:tcW w:w="7370" w:type="dxa"/>
+            <w:shd w:val="clear" w:color="auto" w:fill="404040" w:themeFill="text1" w:themeFillTint="BF"/>
+          </w:tcPr>
+          <w:p>
+            <w:pPr>
+              <w:pStyle w:val="Paragraphedeliste"/>
+              <w:spacing w:after="0" w:line="240" w:lineRule="auto"/>
+              <w:ind w:left="0"/>
+              <w:jc w:val="left"/>
+              <w:rPr>
+                <w:color w:val="FFFFFF" w:themeColor="background1"/>
+                <w:sz w:val="20"/>
+                <w:szCs w:val="20"/>
+              </w:rPr>
+            </w:pPr>
+            <w:r>
+              <w:rPr>
+                <w:color w:val="FFFFFF" w:themeColor="background1"/>
+                <w:sz w:val="20"/>
+                <w:szCs w:val="20"/>
+              </w:rPr>
+              <w:t>$</w:t>
+            </w:r>
+            <w:proofErr w:type="spellStart"/>
+            <w:r>
+              <w:rPr>
+                <w:color w:val="FFFFFF" w:themeColor="background1"/>
+                <w:sz w:val="20"/>
+                <w:szCs w:val="20"/>
+              </w:rPr>
+              <w:t>password</w:t>
+            </w:r>
+            <w:proofErr w:type="spellEnd"/>
+            <w:r>
+              <w:rPr>
+                <w:color w:val="FFFFFF" w:themeColor="background1"/>
+                <w:sz w:val="20"/>
+                <w:szCs w:val="20"/>
+              </w:rPr>
+              <w:t xml:space="preserve"> = </w:t>
+            </w:r>
+            <w:proofErr w:type="spellStart"/>
+            <w:r>
+              <w:rPr>
+                <w:color w:val="FFC000" w:themeColor="accent4"/>
+                <w:sz w:val="20"/>
+                <w:szCs w:val="20"/>
+              </w:rPr>
+              <w:t>ConvertTo-SecureString</w:t>
+            </w:r>
+            <w:proofErr w:type="spellEnd"/>
+            <w:r>
+              <w:rPr>
+                <w:color w:val="FFFFFF" w:themeColor="background1"/>
+                <w:sz w:val="20"/>
+                <w:szCs w:val="20"/>
+              </w:rPr>
+              <w:t xml:space="preserve"> </w:t>
+            </w:r>
+            <w:r>
+              <w:rPr>
+                <w:color w:val="92D050"/>
+                <w:sz w:val="20"/>
+                <w:szCs w:val="20"/>
+              </w:rPr>
+              <w:t>-String</w:t>
+            </w:r>
+            <w:r>
+              <w:rPr>
+                <w:color w:val="FFFFFF" w:themeColor="background1"/>
+                <w:sz w:val="20"/>
+                <w:szCs w:val="20"/>
+              </w:rPr>
+              <w:t xml:space="preserve"> "</w:t>
+            </w:r>
+            <w:proofErr w:type="spellStart"/>
+            <w:r>
+              <w:rPr>
+                <w:color w:val="FFFFFF" w:themeColor="background1"/>
+                <w:sz w:val="20"/>
+                <w:szCs w:val="20"/>
+              </w:rPr>
+              <w:t>YourPassword</w:t>
+            </w:r>
+            <w:proofErr w:type="spellEnd"/>
+            <w:r>
+              <w:rPr>
+                <w:color w:val="FFFFFF" w:themeColor="background1"/>
+                <w:sz w:val="20"/>
+                <w:szCs w:val="20"/>
+              </w:rPr>
+              <w:t xml:space="preserve">" </w:t>
+            </w:r>
+            <w:r>
+              <w:rPr>
+                <w:color w:val="92D050"/>
+                <w:sz w:val="20"/>
+                <w:szCs w:val="20"/>
+              </w:rPr>
+              <w:t>-Force -</w:t>
+            </w:r>
+            <w:proofErr w:type="spellStart"/>
+            <w:r>
+              <w:rPr>
+                <w:color w:val="92D050"/>
+                <w:sz w:val="20"/>
+                <w:szCs w:val="20"/>
+              </w:rPr>
+              <w:t>AsPlainText</w:t>
+            </w:r>
+            <w:proofErr w:type="spellEnd"/>
+          </w:p>
+        </w:tc>
+      </w:tr>
+      <w:tr>
+        <w:trPr>
+          <w:jc w:val="center"/>
+        </w:trPr>
+        <w:tc>
+          <w:tcPr>
+            <w:tcW w:w="7370" w:type="dxa"/>
+            <w:tcBorders>
+              <w:bottom w:val="double" w:sz="4" w:space="0" w:color="ED7D31" w:themeColor="accent2"/>
+            </w:tcBorders>
+            <w:shd w:val="clear" w:color="auto" w:fill="404040" w:themeFill="text1" w:themeFillTint="BF"/>
+          </w:tcPr>
+          <w:p>
+            <w:pPr>
+              <w:pStyle w:val="Paragraphedeliste"/>
+              <w:spacing w:line="240" w:lineRule="auto"/>
+              <w:ind w:left="0"/>
+              <w:jc w:val="left"/>
+              <w:rPr>
+                <w:color w:val="FFFFFF" w:themeColor="background1"/>
+                <w:sz w:val="20"/>
+                <w:szCs w:val="20"/>
+              </w:rPr>
+            </w:pPr>
+            <w:r>
+              <w:rPr>
+                <w:color w:val="FFC000" w:themeColor="accent4"/>
+                <w:sz w:val="20"/>
+                <w:szCs w:val="20"/>
+              </w:rPr>
+              <w:t>Export-</w:t>
+            </w:r>
+            <w:proofErr w:type="spellStart"/>
+            <w:r>
+              <w:rPr>
+                <w:color w:val="FFC000" w:themeColor="accent4"/>
+                <w:sz w:val="20"/>
+                <w:szCs w:val="20"/>
+              </w:rPr>
+              <w:t>PfxCertificate</w:t>
+            </w:r>
+            <w:proofErr w:type="spellEnd"/>
+            <w:r>
+              <w:rPr>
+                <w:color w:val="FFC000" w:themeColor="accent4"/>
+                <w:sz w:val="20"/>
+                <w:szCs w:val="20"/>
+              </w:rPr>
+              <w:t xml:space="preserve"> </w:t>
+            </w:r>
+            <w:r>
+              <w:rPr>
+                <w:color w:val="92D050"/>
+                <w:sz w:val="20"/>
+                <w:szCs w:val="20"/>
+              </w:rPr>
+              <w:t xml:space="preserve">-Cert </w:t>
+            </w:r>
+            <w:r>
+              <w:rPr>
+                <w:color w:val="FFFFFF" w:themeColor="background1"/>
+                <w:sz w:val="20"/>
+                <w:szCs w:val="20"/>
+              </w:rPr>
+              <w:t>$cert -</w:t>
+            </w:r>
+            <w:proofErr w:type="spellStart"/>
+            <w:r>
+              <w:rPr>
+                <w:color w:val="92D050"/>
+                <w:sz w:val="20"/>
+                <w:szCs w:val="20"/>
+              </w:rPr>
+              <w:t>FilePath</w:t>
+            </w:r>
+            <w:proofErr w:type="spellEnd"/>
+            <w:r>
+              <w:rPr>
+                <w:color w:val="92D050"/>
+                <w:sz w:val="20"/>
+                <w:szCs w:val="20"/>
+              </w:rPr>
+              <w:t xml:space="preserve"> </w:t>
+            </w:r>
+            <w:r>
+              <w:rPr>
+                <w:color w:val="FFFFFF" w:themeColor="background1"/>
+                <w:sz w:val="20"/>
+                <w:szCs w:val="20"/>
+              </w:rPr>
+              <w:t xml:space="preserve">"C:\Path\To\YourCert.pfx" </w:t>
+            </w:r>
+            <w:r>
+              <w:rPr>
+                <w:color w:val="92D050"/>
+                <w:sz w:val="20"/>
+                <w:szCs w:val="20"/>
+              </w:rPr>
+              <w:t>-</w:t>
+            </w:r>
+            <w:proofErr w:type="spellStart"/>
+            <w:r>
+              <w:rPr>
+                <w:color w:val="92D050"/>
+                <w:sz w:val="20"/>
+                <w:szCs w:val="20"/>
+              </w:rPr>
+              <w:t>Password</w:t>
+            </w:r>
+            <w:proofErr w:type="spellEnd"/>
+            <w:r>
+              <w:rPr>
+                <w:color w:val="FFFFFF" w:themeColor="background1"/>
+                <w:sz w:val="20"/>
+                <w:szCs w:val="20"/>
+              </w:rPr>
+              <w:t xml:space="preserve"> $</w:t>
+            </w:r>
+            <w:proofErr w:type="spellStart"/>
+            <w:r>
+              <w:rPr>
+                <w:color w:val="FFFFFF" w:themeColor="background1"/>
+                <w:sz w:val="20"/>
+                <w:szCs w:val="20"/>
+              </w:rPr>
+              <w:t>password</w:t>
+            </w:r>
+            <w:proofErr w:type="spellEnd"/>
+          </w:p>
+        </w:tc>
+      </w:tr>
+    </w:tbl>
+    <w:p>
+      <w:pPr>
+        <w:pStyle w:val="Titre"/>
+        <w:spacing w:after="240"/>
+      </w:pPr>
+    </w:p>
+    <w:p/>
+    <w:tbl>
+      <w:tblPr>
+        <w:tblStyle w:val="Grilledutableau"/>
+        <w:tblW w:w="0" w:type="auto"/>
+        <w:jc w:val="center"/>
+        <w:tblBorders>
+          <w:top w:val="none" w:sz="0" w:space="0" w:color="auto"/>
+          <w:left w:val="none" w:sz="0" w:space="0" w:color="auto"/>
+          <w:bottom w:val="none" w:sz="0" w:space="0" w:color="auto"/>
+          <w:right w:val="none" w:sz="0" w:space="0" w:color="auto"/>
+          <w:insideH w:val="none" w:sz="0" w:space="0" w:color="auto"/>
+          <w:insideV w:val="none" w:sz="0" w:space="0" w:color="auto"/>
+        </w:tblBorders>
+        <w:shd w:val="clear" w:color="auto" w:fill="404040" w:themeFill="text1" w:themeFillTint="BF"/>
+        <w:tblLook w:val="04A0" w:firstRow="1" w:lastRow="0" w:firstColumn="1" w:lastColumn="0" w:noHBand="0" w:noVBand="1"/>
+      </w:tblPr>
+      <w:tblGrid>
+        <w:gridCol w:w="7370"/>
+      </w:tblGrid>
+      <w:tr>
+        <w:trPr>
+          <w:trHeight w:val="576"/>
+          <w:jc w:val="center"/>
+        </w:trPr>
+        <w:tc>
+          <w:tcPr>
+            <w:tcW w:w="7370" w:type="dxa"/>
+            <w:tcBorders>
+              <w:top w:val="double" w:sz="4" w:space="0" w:color="ED7D31" w:themeColor="accent2"/>
+              <w:bottom w:val="single" w:sz="12" w:space="0" w:color="ED7D31" w:themeColor="accent2"/>
+            </w:tcBorders>
+            <w:shd w:val="clear" w:color="auto" w:fill="404040" w:themeFill="text1" w:themeFillTint="BF"/>
+            <w:vAlign w:val="center"/>
+          </w:tcPr>
+          <w:p>
+            <w:pPr>
+              <w:spacing w:before="0" w:after="0" w:line="240" w:lineRule="auto"/>
+              <w:jc w:val="center"/>
+              <w:rPr>
+                <w:color w:val="E2EFD9" w:themeColor="accent6" w:themeTint="33"/>
+              </w:rPr>
+            </w:pPr>
+            <w:r>
+              <w:rPr>
+                <w:color w:val="E2EFD9" w:themeColor="accent6" w:themeTint="33"/>
+              </w:rPr>
+              <w:t>Ligne de commandes</w:t>
+            </w:r>
+          </w:p>
+        </w:tc>
+      </w:tr>
+      <w:tr>
+        <w:trPr>
+          <w:jc w:val="center"/>
+        </w:trPr>
+        <w:tc>
+          <w:tcPr>
+            <w:tcW w:w="7370" w:type="dxa"/>
+            <w:tcBorders>
+              <w:top w:val="single" w:sz="12" w:space="0" w:color="ED7D31" w:themeColor="accent2"/>
+              <w:bottom w:val="double" w:sz="4" w:space="0" w:color="ED7D31" w:themeColor="accent2"/>
+            </w:tcBorders>
+            <w:shd w:val="clear" w:color="auto" w:fill="404040" w:themeFill="text1" w:themeFillTint="BF"/>
+          </w:tcPr>
+          <w:p>
+            <w:pPr>
+              <w:pStyle w:val="Paragraphedeliste"/>
               <w:numPr>
                 <w:ilvl w:val="0"/>
                 <w:numId w:val="8"/>
@@ -736,11 +1593,19 @@
                 <w:color w:val="E2EFD9" w:themeColor="accent6" w:themeTint="33"/>
               </w:rPr>
             </w:pPr>
+            <w:proofErr w:type="gramStart"/>
             <w:r>
               <w:rPr>
                 <w:color w:val="E2EFD9" w:themeColor="accent6" w:themeTint="33"/>
               </w:rPr>
-              <w:t>sudo apt update</w:t>
+              <w:t>sudo</w:t>
+            </w:r>
+            <w:proofErr w:type="gramEnd"/>
+            <w:r>
+              <w:rPr>
+                <w:color w:val="E2EFD9" w:themeColor="accent6" w:themeTint="33"/>
+              </w:rPr>
+              <w:t xml:space="preserve"> apt update</w:t>
             </w:r>
           </w:p>
           <w:p>
@@ -755,11 +1620,19 @@
                 <w:color w:val="E2EFD9" w:themeColor="accent6" w:themeTint="33"/>
               </w:rPr>
             </w:pPr>
+            <w:proofErr w:type="gramStart"/>
             <w:r>
               <w:rPr>
                 <w:color w:val="E2EFD9" w:themeColor="accent6" w:themeTint="33"/>
               </w:rPr>
-              <w:t>sudo apt install mysql-server</w:t>
+              <w:t>sudo</w:t>
+            </w:r>
+            <w:proofErr w:type="gramEnd"/>
+            <w:r>
+              <w:rPr>
+                <w:color w:val="E2EFD9" w:themeColor="accent6" w:themeTint="33"/>
+              </w:rPr>
+              <w:t xml:space="preserve"> apt install mysql-server</w:t>
             </w:r>
           </w:p>
           <w:p>
@@ -774,11 +1647,19 @@
                 <w:color w:val="E2EFD9" w:themeColor="accent6" w:themeTint="33"/>
               </w:rPr>
             </w:pPr>
+            <w:proofErr w:type="gramStart"/>
             <w:r>
               <w:rPr>
                 <w:color w:val="E2EFD9" w:themeColor="accent6" w:themeTint="33"/>
               </w:rPr>
-              <w:t>systemctl start mysql / service mysql start</w:t>
+              <w:t>systemctl</w:t>
+            </w:r>
+            <w:proofErr w:type="gramEnd"/>
+            <w:r>
+              <w:rPr>
+                <w:color w:val="E2EFD9" w:themeColor="accent6" w:themeTint="33"/>
+              </w:rPr>
+              <w:t xml:space="preserve"> start mysql / service mysql start</w:t>
             </w:r>
           </w:p>
           <w:p>
@@ -793,11 +1674,19 @@
                 <w:color w:val="E2EFD9" w:themeColor="accent6" w:themeTint="33"/>
               </w:rPr>
             </w:pPr>
+            <w:proofErr w:type="gramStart"/>
             <w:r>
               <w:rPr>
                 <w:color w:val="E2EFD9" w:themeColor="accent6" w:themeTint="33"/>
               </w:rPr>
-              <w:t>systemctl stop mysql / service mysql stop</w:t>
+              <w:t>systemctl</w:t>
+            </w:r>
+            <w:proofErr w:type="gramEnd"/>
+            <w:r>
+              <w:rPr>
+                <w:color w:val="E2EFD9" w:themeColor="accent6" w:themeTint="33"/>
+              </w:rPr>
+              <w:t xml:space="preserve"> stop mysql / service mysql stop</w:t>
             </w:r>
           </w:p>
         </w:tc>
@@ -818,6 +1707,9 @@
           <w:numId w:val="14"/>
         </w:numPr>
       </w:pPr>
+      <w:r>
+        <w:t xml:space="preserve">Génération d’un Certificat auto-signé avec </w:t>
+      </w:r>
       <w:proofErr w:type="spellStart"/>
       <w:r>
         <w:t>OpenSSL</w:t>
@@ -838,11 +1730,7 @@
         <w:t>.</w:t>
       </w:r>
       <w:r>
-        <w:t xml:space="preserve"> L’édition Express de SQL server possède la particularité d’être utilisable en production sans qu’il soit nécessaire de s’acquitter d’une licence de SQL Server. </w:t>
-      </w:r>
-      <w:r>
-        <w:lastRenderedPageBreak/>
-        <w:t>Ce type d’édition est également bien adapté pour les applications autonomes.</w:t>
+        <w:t xml:space="preserve"> L’édition Express de SQL server possède la particularité d’être utilisable en production sans qu’il soit nécessaire de s’acquitter d’une licence de SQL Server. Ce type d’édition est également bien adapté pour les applications autonomes.</w:t>
       </w:r>
       <w:r>
         <w:t xml:space="preserve"> L’édition Developer comprend l’ensemble des fonctionnalités proposées par l’édition Entreprise. Toutefois, avec une édition Developer, la mise en production n’est pas légale.</w:t>
@@ -862,7 +1750,7 @@
       <w:r>
         <w:t xml:space="preserve">Lien : </w:t>
       </w:r>
-      <w:hyperlink r:id="rId16" w:history="1">
+      <w:hyperlink r:id="rId12" w:history="1">
         <w:r>
           <w:rPr>
             <w:rStyle w:val="Lienhypertexte"/>
@@ -887,7 +1775,7 @@
       <w:r>
         <w:t xml:space="preserve">Lien : </w:t>
       </w:r>
-      <w:hyperlink r:id="rId17" w:history="1">
+      <w:hyperlink r:id="rId13" w:history="1">
         <w:r>
           <w:rPr>
             <w:rStyle w:val="Lienhypertexte"/>
@@ -907,7 +1795,7 @@
       <w:r>
         <w:t xml:space="preserve">Lien : </w:t>
       </w:r>
-      <w:hyperlink r:id="rId18" w:history="1">
+      <w:hyperlink r:id="rId14" w:history="1">
         <w:r>
           <w:rPr>
             <w:rStyle w:val="Lienhypertexte"/>
@@ -936,7 +1824,11 @@
         <w:t>Agent SQL Server</w:t>
       </w:r>
       <w:r>
-        <w:t>, (3) Analysis Services, (4)</w:t>
+        <w:t xml:space="preserve">, (3) Analysis Services, </w:t>
+      </w:r>
+      <w:r>
+        <w:lastRenderedPageBreak/>
+        <w:t>(4)</w:t>
       </w:r>
       <w:r>
         <w:t xml:space="preserve"> </w:t>
@@ -981,7 +1873,7 @@
                     <pic:cNvPicPr/>
                   </pic:nvPicPr>
                   <pic:blipFill>
-                    <a:blip r:embed="rId19"/>
+                    <a:blip r:embed="rId15"/>
                     <a:stretch>
                       <a:fillRect/>
                     </a:stretch>
@@ -1007,13 +1899,21 @@
         <w:t>Les logiciels côté serveur s’exécutent sous forme de services. Très souvent, les services s’exécutent dans le contexte du compte Local System.</w:t>
       </w:r>
       <w:r>
-        <w:t xml:space="preserve"> Ce compte permet d’obtenir toutes les ressources de la machine locale, mais il ne permet pas d’accéder à des ressources du domaine. Les deux services, que sont MS SQL Server et SQL Server Agent doivent être capables d’accéder à des ressources du domaine, afin de pouvoir utiliser toutes les fonctionnalités proposées par SQL Server. Il est nécessaire de préciser le compte du domaine (utilisateur standard ou utilisateur compte man</w:t>
+        <w:t xml:space="preserve"> Ce compte permet d’obtenir toutes les ressources de la machine locale, mais il ne permet pas d’accéder à des ressources du domaine. Les deux services, que sont MS SQL Server et SQL Server Agent doivent être capables d’accéder à des ressources du domaine, afin de pouvoir utiliser toutes les fonctionnalités proposées par SQL Server. Il est nécessaire de préciser le compte du domaine (utilisateur standard ou utilisateur compte </w:t>
+      </w:r>
+      <w:proofErr w:type="gramStart"/>
+      <w:r>
+        <w:t>man</w:t>
       </w:r>
       <w:r>
         <w:t>a</w:t>
       </w:r>
       <w:r>
-        <w:t>gé) qui sera utilisé pour les deux services.</w:t>
+        <w:t>gé</w:t>
+      </w:r>
+      <w:proofErr w:type="gramEnd"/>
+      <w:r>
+        <w:t>) qui sera utilisé pour les deux services.</w:t>
       </w:r>
     </w:p>
     <w:p>
@@ -1026,11 +1926,7 @@
         <w:t xml:space="preserve">SQL Server utilise des bibliothèques réseau afin d’assurer la gestion </w:t>
       </w:r>
       <w:r>
-        <w:t xml:space="preserve">de la transmission des paquets entre le serveur et le client. Ces bibliothèques réseau, existant sous forme de DLL, </w:t>
-      </w:r>
-      <w:r>
-        <w:lastRenderedPageBreak/>
-        <w:t>procurent toutes les opérations nécessaires pour établir le dialogue entre le serveur et le client même si ces deux processus se trouvent sur le même poste.</w:t>
+        <w:t>de la transmission des paquets entre le serveur et le client. Ces bibliothèques réseau, existant sous forme de DLL, procurent toutes les opérations nécessaires pour établir le dialogue entre le serveur et le client même si ces deux processus se trouvent sur le même poste.</w:t>
       </w:r>
       <w:r>
         <w:t xml:space="preserve"> La seule obligation pour qu’un serveur puisse répondre au client est que la bibliothèque réseau correspond à celle du client doit être installée sur le serveur.</w:t>
@@ -1044,6 +1940,7 @@
         <w:rPr>
           <w:noProof/>
         </w:rPr>
+        <w:lastRenderedPageBreak/>
         <w:drawing>
           <wp:inline distT="0" distB="0" distL="0" distR="0" wp14:anchorId="3B6E7C81" wp14:editId="1CDB1576">
             <wp:extent cx="3278038" cy="3316340"/>
@@ -1060,7 +1957,7 @@
                     <pic:cNvPicPr/>
                   </pic:nvPicPr>
                   <pic:blipFill>
-                    <a:blip r:embed="rId20"/>
+                    <a:blip r:embed="rId16"/>
                     <a:stretch>
                       <a:fillRect/>
                     </a:stretch>
@@ -1158,7 +2055,7 @@
                     <pic:cNvPicPr/>
                   </pic:nvPicPr>
                   <pic:blipFill>
-                    <a:blip r:embed="rId21"/>
+                    <a:blip r:embed="rId17"/>
                     <a:stretch>
                       <a:fillRect/>
                     </a:stretch>
@@ -1281,7 +2178,15 @@
       </w:r>
       <w:proofErr w:type="spellEnd"/>
       <w:r>
-        <w:t xml:space="preserve"> est un utilitaire en ligne de commande permettant d’exécuter des scripts SQL. Outre les tâches d’administration, ce outil permet de se connecter à une instance locale ou non de SQL Server.</w:t>
+        <w:t xml:space="preserve"> est un utilitaire en ligne de commande permettant d’exécuter des scripts SQL. Outre les tâches d’administration, </w:t>
+      </w:r>
+      <w:proofErr w:type="gramStart"/>
+      <w:r>
+        <w:t>ce</w:t>
+      </w:r>
+      <w:proofErr w:type="gramEnd"/>
+      <w:r>
+        <w:t xml:space="preserve"> outil permet de se connecter à une instance locale ou non de SQL Server.</w:t>
       </w:r>
     </w:p>
     <w:p>
@@ -1292,8 +2197,13 @@
           <w:numId w:val="11"/>
         </w:numPr>
       </w:pPr>
-      <w:r>
-        <w:t>bcp est un utilitaire en ligne de commande qui permet d’extraire facilement et rapidement des données depuis la base vers un fichier et vis-versa.</w:t>
+      <w:proofErr w:type="gramStart"/>
+      <w:r>
+        <w:t>bcp</w:t>
+      </w:r>
+      <w:proofErr w:type="gramEnd"/>
+      <w:r>
+        <w:t xml:space="preserve"> est un utilitaire en ligne de commande qui permet d’extraire facilement et rapidement des données depuis la base vers un fichier et vis-versa.</w:t>
       </w:r>
     </w:p>
     <w:p>
@@ -1322,10 +2232,12 @@
         </w:numPr>
       </w:pPr>
       <w:proofErr w:type="spellStart"/>
+      <w:proofErr w:type="gramStart"/>
       <w:r>
         <w:t>sqldiag</w:t>
       </w:r>
       <w:proofErr w:type="spellEnd"/>
+      <w:proofErr w:type="gramEnd"/>
       <w:r>
         <w:t xml:space="preserve">, </w:t>
       </w:r>
@@ -1401,12 +2313,8 @@
     </w:p>
     <w:p/>
     <w:sectPr>
-      <w:headerReference w:type="even" r:id="rId22"/>
-      <w:headerReference w:type="default" r:id="rId23"/>
-      <w:footerReference w:type="even" r:id="rId24"/>
-      <w:footerReference w:type="default" r:id="rId25"/>
-      <w:headerReference w:type="first" r:id="rId26"/>
-      <w:footerReference w:type="first" r:id="rId27"/>
+      <w:headerReference w:type="default" r:id="rId18"/>
+      <w:footerReference w:type="default" r:id="rId19"/>
       <w:pgSz w:w="11906" w:h="16838"/>
       <w:pgMar w:top="1417" w:right="1417" w:bottom="1417" w:left="1417" w:header="708" w:footer="708" w:gutter="0"/>
       <w:cols w:space="708"/>
@@ -1446,16 +2354,6 @@
   <w:p>
     <w:pPr>
       <w:pStyle w:val="Pieddepage"/>
-    </w:pPr>
-  </w:p>
-</w:ftr>
-</file>
-
-<file path=word/footer2.xml><?xml version="1.0" encoding="utf-8"?>
-<w:ftr xmlns:wpc="http://schemas.microsoft.com/office/word/2010/wordprocessingCanvas" xmlns:cx="http://schemas.microsoft.com/office/drawing/2014/chartex" xmlns:cx1="http://schemas.microsoft.com/office/drawing/2015/9/8/chartex" xmlns:cx2="http://schemas.microsoft.com/office/drawing/2015/10/21/chartex" xmlns:cx3="http://schemas.microsoft.com/office/drawing/2016/5/9/chartex" xmlns:cx4="http://schemas.microsoft.com/office/drawing/2016/5/10/chartex" xmlns:cx5="http://schemas.microsoft.com/office/drawing/2016/5/11/chartex" xmlns:cx6="http://schemas.microsoft.com/office/drawing/2016/5/12/chartex" xmlns:cx7="http://schemas.microsoft.com/office/drawing/2016/5/13/chartex" xmlns:cx8="http://schemas.microsoft.com/office/drawing/2016/5/14/chartex" xmlns:mc="http://schemas.openxmlformats.org/markup-compatibility/2006" xmlns:aink="http://schemas.microsoft.com/office/drawing/2016/ink" xmlns:am3d="http://schemas.microsoft.com/office/drawing/2017/model3d" xmlns:o="urn:schemas-microsoft-com:office:office" xmlns:oel="http://schemas.microsoft.com/office/2019/extlst" xmlns:r="http://schemas.openxmlformats.org/officeDocument/2006/relationships" xmlns:m="http://schemas.openxmlformats.org/officeDocument/2006/math" xmlns:v="urn:schemas-microsoft-com:vml" xmlns:wp14="http://schemas.microsoft.com/office/word/2010/wordprocessingDrawing" xmlns:wp="http://schemas.openxmlformats.org/drawingml/2006/wordprocessingDrawing" xmlns:w10="urn:schemas-microsoft-com:office:word" xmlns:w="http://schemas.openxmlformats.org/wordprocessingml/2006/main" xmlns:w14="http://schemas.microsoft.com/office/word/2010/wordml" xmlns:w15="http://schemas.microsoft.com/office/word/2012/wordml" xmlns:w16cex="http://schemas.microsoft.com/office/word/2018/wordml/cex" xmlns:w16cid="http://schemas.microsoft.com/office/word/2016/wordml/cid" xmlns:w16="http://schemas.microsoft.com/office/word/2018/wordml" xmlns:w16du="http://schemas.microsoft.com/office/word/2023/wordml/word16du" xmlns:w16sdtdh="http://schemas.microsoft.com/office/word/2020/wordml/sdtdatahash" xmlns:w16se="http://schemas.microsoft.com/office/word/2015/wordml/symex" xmlns:wpg="http://schemas.microsoft.com/office/word/2010/wordprocessingGroup" xmlns:wpi="http://schemas.microsoft.com/office/word/2010/wordprocessingInk" xmlns:wne="http://schemas.microsoft.com/office/word/2006/wordml" xmlns:wps="http://schemas.microsoft.com/office/word/2010/wordprocessingShape" mc:Ignorable="w14 w15 w16se w16cid w16 w16cex w16sdtdh w16du wp14">
-  <w:p>
-    <w:pPr>
-      <w:pStyle w:val="Pieddepage"/>
       <w:jc w:val="center"/>
       <w:rPr>
         <w:caps/>
@@ -1498,16 +2396,6 @@
       <w:fldChar w:fldCharType="end"/>
     </w:r>
   </w:p>
-  <w:p>
-    <w:pPr>
-      <w:pStyle w:val="Pieddepage"/>
-    </w:pPr>
-  </w:p>
-</w:ftr>
-</file>
-
-<file path=word/footer3.xml><?xml version="1.0" encoding="utf-8"?>
-<w:ftr xmlns:wpc="http://schemas.microsoft.com/office/word/2010/wordprocessingCanvas" xmlns:cx="http://schemas.microsoft.com/office/drawing/2014/chartex" xmlns:cx1="http://schemas.microsoft.com/office/drawing/2015/9/8/chartex" xmlns:cx2="http://schemas.microsoft.com/office/drawing/2015/10/21/chartex" xmlns:cx3="http://schemas.microsoft.com/office/drawing/2016/5/9/chartex" xmlns:cx4="http://schemas.microsoft.com/office/drawing/2016/5/10/chartex" xmlns:cx5="http://schemas.microsoft.com/office/drawing/2016/5/11/chartex" xmlns:cx6="http://schemas.microsoft.com/office/drawing/2016/5/12/chartex" xmlns:cx7="http://schemas.microsoft.com/office/drawing/2016/5/13/chartex" xmlns:cx8="http://schemas.microsoft.com/office/drawing/2016/5/14/chartex" xmlns:mc="http://schemas.openxmlformats.org/markup-compatibility/2006" xmlns:aink="http://schemas.microsoft.com/office/drawing/2016/ink" xmlns:am3d="http://schemas.microsoft.com/office/drawing/2017/model3d" xmlns:o="urn:schemas-microsoft-com:office:office" xmlns:oel="http://schemas.microsoft.com/office/2019/extlst" xmlns:r="http://schemas.openxmlformats.org/officeDocument/2006/relationships" xmlns:m="http://schemas.openxmlformats.org/officeDocument/2006/math" xmlns:v="urn:schemas-microsoft-com:vml" xmlns:wp14="http://schemas.microsoft.com/office/word/2010/wordprocessingDrawing" xmlns:wp="http://schemas.openxmlformats.org/drawingml/2006/wordprocessingDrawing" xmlns:w10="urn:schemas-microsoft-com:office:word" xmlns:w="http://schemas.openxmlformats.org/wordprocessingml/2006/main" xmlns:w14="http://schemas.microsoft.com/office/word/2010/wordml" xmlns:w15="http://schemas.microsoft.com/office/word/2012/wordml" xmlns:w16cex="http://schemas.microsoft.com/office/word/2018/wordml/cex" xmlns:w16cid="http://schemas.microsoft.com/office/word/2016/wordml/cid" xmlns:w16="http://schemas.microsoft.com/office/word/2018/wordml" xmlns:w16du="http://schemas.microsoft.com/office/word/2023/wordml/word16du" xmlns:w16sdtdh="http://schemas.microsoft.com/office/word/2020/wordml/sdtdatahash" xmlns:w16se="http://schemas.microsoft.com/office/word/2015/wordml/symex" xmlns:wpg="http://schemas.microsoft.com/office/word/2010/wordprocessingGroup" xmlns:wpi="http://schemas.microsoft.com/office/word/2010/wordprocessingInk" xmlns:wne="http://schemas.microsoft.com/office/word/2006/wordml" xmlns:wps="http://schemas.microsoft.com/office/word/2010/wordprocessingShape" mc:Ignorable="w14 w15 w16se w16cid w16 w16cex w16sdtdh w16du wp14">
   <w:p>
     <w:pPr>
       <w:pStyle w:val="Pieddepage"/>
@@ -1542,16 +2430,6 @@
 </file>
 
 <file path=word/header1.xml><?xml version="1.0" encoding="utf-8"?>
-<w:hdr xmlns:wpc="http://schemas.microsoft.com/office/word/2010/wordprocessingCanvas" xmlns:cx="http://schemas.microsoft.com/office/drawing/2014/chartex" xmlns:cx1="http://schemas.microsoft.com/office/drawing/2015/9/8/chartex" xmlns:cx2="http://schemas.microsoft.com/office/drawing/2015/10/21/chartex" xmlns:cx3="http://schemas.microsoft.com/office/drawing/2016/5/9/chartex" xmlns:cx4="http://schemas.microsoft.com/office/drawing/2016/5/10/chartex" xmlns:cx5="http://schemas.microsoft.com/office/drawing/2016/5/11/chartex" xmlns:cx6="http://schemas.microsoft.com/office/drawing/2016/5/12/chartex" xmlns:cx7="http://schemas.microsoft.com/office/drawing/2016/5/13/chartex" xmlns:cx8="http://schemas.microsoft.com/office/drawing/2016/5/14/chartex" xmlns:mc="http://schemas.openxmlformats.org/markup-compatibility/2006" xmlns:aink="http://schemas.microsoft.com/office/drawing/2016/ink" xmlns:am3d="http://schemas.microsoft.com/office/drawing/2017/model3d" xmlns:o="urn:schemas-microsoft-com:office:office" xmlns:oel="http://schemas.microsoft.com/office/2019/extlst" xmlns:r="http://schemas.openxmlformats.org/officeDocument/2006/relationships" xmlns:m="http://schemas.openxmlformats.org/officeDocument/2006/math" xmlns:v="urn:schemas-microsoft-com:vml" xmlns:wp14="http://schemas.microsoft.com/office/word/2010/wordprocessingDrawing" xmlns:wp="http://schemas.openxmlformats.org/drawingml/2006/wordprocessingDrawing" xmlns:w10="urn:schemas-microsoft-com:office:word" xmlns:w="http://schemas.openxmlformats.org/wordprocessingml/2006/main" xmlns:w14="http://schemas.microsoft.com/office/word/2010/wordml" xmlns:w15="http://schemas.microsoft.com/office/word/2012/wordml" xmlns:w16cex="http://schemas.microsoft.com/office/word/2018/wordml/cex" xmlns:w16cid="http://schemas.microsoft.com/office/word/2016/wordml/cid" xmlns:w16="http://schemas.microsoft.com/office/word/2018/wordml" xmlns:w16du="http://schemas.microsoft.com/office/word/2023/wordml/word16du" xmlns:w16sdtdh="http://schemas.microsoft.com/office/word/2020/wordml/sdtdatahash" xmlns:w16se="http://schemas.microsoft.com/office/word/2015/wordml/symex" xmlns:wpg="http://schemas.microsoft.com/office/word/2010/wordprocessingGroup" xmlns:wpi="http://schemas.microsoft.com/office/word/2010/wordprocessingInk" xmlns:wne="http://schemas.microsoft.com/office/word/2006/wordml" xmlns:wps="http://schemas.microsoft.com/office/word/2010/wordprocessingShape" mc:Ignorable="w14 w15 w16se w16cid w16 w16cex w16sdtdh w16du wp14">
-  <w:p>
-    <w:pPr>
-      <w:pStyle w:val="En-tte"/>
-    </w:pPr>
-  </w:p>
-</w:hdr>
-</file>
-
-<file path=word/header2.xml><?xml version="1.0" encoding="utf-8"?>
 <w:hdr xmlns:wpc="http://schemas.microsoft.com/office/word/2010/wordprocessingCanvas" xmlns:cx="http://schemas.microsoft.com/office/drawing/2014/chartex" xmlns:cx1="http://schemas.microsoft.com/office/drawing/2015/9/8/chartex" xmlns:cx2="http://schemas.microsoft.com/office/drawing/2015/10/21/chartex" xmlns:cx3="http://schemas.microsoft.com/office/drawing/2016/5/9/chartex" xmlns:cx4="http://schemas.microsoft.com/office/drawing/2016/5/10/chartex" xmlns:cx5="http://schemas.microsoft.com/office/drawing/2016/5/11/chartex" xmlns:cx6="http://schemas.microsoft.com/office/drawing/2016/5/12/chartex" xmlns:cx7="http://schemas.microsoft.com/office/drawing/2016/5/13/chartex" xmlns:cx8="http://schemas.microsoft.com/office/drawing/2016/5/14/chartex" xmlns:mc="http://schemas.openxmlformats.org/markup-compatibility/2006" xmlns:aink="http://schemas.microsoft.com/office/drawing/2016/ink" xmlns:am3d="http://schemas.microsoft.com/office/drawing/2017/model3d" xmlns:o="urn:schemas-microsoft-com:office:office" xmlns:oel="http://schemas.microsoft.com/office/2019/extlst" xmlns:r="http://schemas.openxmlformats.org/officeDocument/2006/relationships" xmlns:m="http://schemas.openxmlformats.org/officeDocument/2006/math" xmlns:v="urn:schemas-microsoft-com:vml" xmlns:wp14="http://schemas.microsoft.com/office/word/2010/wordprocessingDrawing" xmlns:wp="http://schemas.openxmlformats.org/drawingml/2006/wordprocessingDrawing" xmlns:w10="urn:schemas-microsoft-com:office:word" xmlns:w="http://schemas.openxmlformats.org/wordprocessingml/2006/main" xmlns:w14="http://schemas.microsoft.com/office/word/2010/wordml" xmlns:w15="http://schemas.microsoft.com/office/word/2012/wordml" xmlns:w16cex="http://schemas.microsoft.com/office/word/2018/wordml/cex" xmlns:w16cid="http://schemas.microsoft.com/office/word/2016/wordml/cid" xmlns:w16="http://schemas.microsoft.com/office/word/2018/wordml" xmlns:w16du="http://schemas.microsoft.com/office/word/2023/wordml/word16du" xmlns:w16sdtdh="http://schemas.microsoft.com/office/word/2020/wordml/sdtdatahash" xmlns:w16se="http://schemas.microsoft.com/office/word/2015/wordml/symex" xmlns:wpg="http://schemas.microsoft.com/office/word/2010/wordprocessingGroup" xmlns:wpi="http://schemas.microsoft.com/office/word/2010/wordprocessingInk" xmlns:wne="http://schemas.microsoft.com/office/word/2006/wordml" xmlns:wps="http://schemas.microsoft.com/office/word/2010/wordprocessingShape" mc:Ignorable="w14 w15 w16se w16cid w16 w16cex w16sdtdh w16du wp14">
   <w:p>
     <w:pPr>
@@ -1649,16 +2527,6 @@
 </w:hdr>
 </file>
 
-<file path=word/header3.xml><?xml version="1.0" encoding="utf-8"?>
-<w:hdr xmlns:wpc="http://schemas.microsoft.com/office/word/2010/wordprocessingCanvas" xmlns:cx="http://schemas.microsoft.com/office/drawing/2014/chartex" xmlns:cx1="http://schemas.microsoft.com/office/drawing/2015/9/8/chartex" xmlns:cx2="http://schemas.microsoft.com/office/drawing/2015/10/21/chartex" xmlns:cx3="http://schemas.microsoft.com/office/drawing/2016/5/9/chartex" xmlns:cx4="http://schemas.microsoft.com/office/drawing/2016/5/10/chartex" xmlns:cx5="http://schemas.microsoft.com/office/drawing/2016/5/11/chartex" xmlns:cx6="http://schemas.microsoft.com/office/drawing/2016/5/12/chartex" xmlns:cx7="http://schemas.microsoft.com/office/drawing/2016/5/13/chartex" xmlns:cx8="http://schemas.microsoft.com/office/drawing/2016/5/14/chartex" xmlns:mc="http://schemas.openxmlformats.org/markup-compatibility/2006" xmlns:aink="http://schemas.microsoft.com/office/drawing/2016/ink" xmlns:am3d="http://schemas.microsoft.com/office/drawing/2017/model3d" xmlns:o="urn:schemas-microsoft-com:office:office" xmlns:oel="http://schemas.microsoft.com/office/2019/extlst" xmlns:r="http://schemas.openxmlformats.org/officeDocument/2006/relationships" xmlns:m="http://schemas.openxmlformats.org/officeDocument/2006/math" xmlns:v="urn:schemas-microsoft-com:vml" xmlns:wp14="http://schemas.microsoft.com/office/word/2010/wordprocessingDrawing" xmlns:wp="http://schemas.openxmlformats.org/drawingml/2006/wordprocessingDrawing" xmlns:w10="urn:schemas-microsoft-com:office:word" xmlns:w="http://schemas.openxmlformats.org/wordprocessingml/2006/main" xmlns:w14="http://schemas.microsoft.com/office/word/2010/wordml" xmlns:w15="http://schemas.microsoft.com/office/word/2012/wordml" xmlns:w16cex="http://schemas.microsoft.com/office/word/2018/wordml/cex" xmlns:w16cid="http://schemas.microsoft.com/office/word/2016/wordml/cid" xmlns:w16="http://schemas.microsoft.com/office/word/2018/wordml" xmlns:w16du="http://schemas.microsoft.com/office/word/2023/wordml/word16du" xmlns:w16sdtdh="http://schemas.microsoft.com/office/word/2020/wordml/sdtdatahash" xmlns:w16se="http://schemas.microsoft.com/office/word/2015/wordml/symex" xmlns:wpg="http://schemas.microsoft.com/office/word/2010/wordprocessingGroup" xmlns:wpi="http://schemas.microsoft.com/office/word/2010/wordprocessingInk" xmlns:wne="http://schemas.microsoft.com/office/word/2006/wordml" xmlns:wps="http://schemas.microsoft.com/office/word/2010/wordprocessingShape" mc:Ignorable="w14 w15 w16se w16cid w16 w16cex w16sdtdh w16du wp14">
-  <w:p>
-    <w:pPr>
-      <w:pStyle w:val="En-tte"/>
-    </w:pPr>
-  </w:p>
-</w:hdr>
-</file>
-
 <file path=word/numbering.xml><?xml version="1.0" encoding="utf-8"?>
 <w:numbering xmlns:wpc="http://schemas.microsoft.com/office/word/2010/wordprocessingCanvas" xmlns:cx="http://schemas.microsoft.com/office/drawing/2014/chartex" xmlns:cx1="http://schemas.microsoft.com/office/drawing/2015/9/8/chartex" xmlns:cx2="http://schemas.microsoft.com/office/drawing/2015/10/21/chartex" xmlns:cx3="http://schemas.microsoft.com/office/drawing/2016/5/9/chartex" xmlns:cx4="http://schemas.microsoft.com/office/drawing/2016/5/10/chartex" xmlns:cx5="http://schemas.microsoft.com/office/drawing/2016/5/11/chartex" xmlns:cx6="http://schemas.microsoft.com/office/drawing/2016/5/12/chartex" xmlns:cx7="http://schemas.microsoft.com/office/drawing/2016/5/13/chartex" xmlns:cx8="http://schemas.microsoft.com/office/drawing/2016/5/14/chartex" xmlns:mc="http://schemas.openxmlformats.org/markup-compatibility/2006" xmlns:aink="http://schemas.microsoft.com/office/drawing/2016/ink" xmlns:am3d="http://schemas.microsoft.com/office/drawing/2017/model3d" xmlns:o="urn:schemas-microsoft-com:office:office" xmlns:oel="http://schemas.microsoft.com/office/2019/extlst" xmlns:r="http://schemas.openxmlformats.org/officeDocument/2006/relationships" xmlns:m="http://schemas.openxmlformats.org/officeDocument/2006/math" xmlns:v="urn:schemas-microsoft-com:vml" xmlns:wp14="http://schemas.microsoft.com/office/word/2010/wordprocessingDrawing" xmlns:wp="http://schemas.openxmlformats.org/drawingml/2006/wordprocessingDrawing" xmlns:w10="urn:schemas-microsoft-com:office:word" xmlns:w="http://schemas.openxmlformats.org/wordprocessingml/2006/main" xmlns:w14="http://schemas.microsoft.com/office/word/2010/wordml" xmlns:w15="http://schemas.microsoft.com/office/word/2012/wordml" xmlns:w16cex="http://schemas.microsoft.com/office/word/2018/wordml/cex" xmlns:w16cid="http://schemas.microsoft.com/office/word/2016/wordml/cid" xmlns:w16="http://schemas.microsoft.com/office/word/2018/wordml" xmlns:w16du="http://schemas.microsoft.com/office/word/2023/wordml/word16du" xmlns:w16sdtdh="http://schemas.microsoft.com/office/word/2020/wordml/sdtdatahash" xmlns:w16se="http://schemas.microsoft.com/office/word/2015/wordml/symex" xmlns:wpg="http://schemas.microsoft.com/office/word/2010/wordprocessingGroup" xmlns:wpi="http://schemas.microsoft.com/office/word/2010/wordprocessingInk" xmlns:wne="http://schemas.microsoft.com/office/word/2006/wordml" xmlns:wps="http://schemas.microsoft.com/office/word/2010/wordprocessingShape" mc:Ignorable="w14 w15 w16se w16cid w16 w16cex w16sdtdh w16du wp14">
   <w:abstractNum w:abstractNumId="0" w15:restartNumberingAfterBreak="0">
@@ -2114,6 +2982,92 @@
     </w:lvl>
   </w:abstractNum>
   <w:abstractNum w:abstractNumId="4" w15:restartNumberingAfterBreak="0">
+    <w:nsid w:val="158D67FE"/>
+    <w:multiLevelType w:val="hybridMultilevel"/>
+    <w:tmpl w:val="491880E6"/>
+    <w:lvl w:ilvl="0" w:tplc="040C0019">
+      <w:start w:val="1"/>
+      <w:numFmt w:val="lowerLetter"/>
+      <w:lvlText w:val="%1."/>
+      <w:lvlJc w:val="left"/>
+      <w:pPr>
+        <w:ind w:left="720" w:hanging="360"/>
+      </w:pPr>
+    </w:lvl>
+    <w:lvl w:ilvl="1" w:tplc="040C0019" w:tentative="1">
+      <w:start w:val="1"/>
+      <w:numFmt w:val="lowerLetter"/>
+      <w:lvlText w:val="%2."/>
+      <w:lvlJc w:val="left"/>
+      <w:pPr>
+        <w:ind w:left="1440" w:hanging="360"/>
+      </w:pPr>
+    </w:lvl>
+    <w:lvl w:ilvl="2" w:tplc="040C001B" w:tentative="1">
+      <w:start w:val="1"/>
+      <w:numFmt w:val="lowerRoman"/>
+      <w:lvlText w:val="%3."/>
+      <w:lvlJc w:val="right"/>
+      <w:pPr>
+        <w:ind w:left="2160" w:hanging="180"/>
+      </w:pPr>
+    </w:lvl>
+    <w:lvl w:ilvl="3" w:tplc="040C000F" w:tentative="1">
+      <w:start w:val="1"/>
+      <w:numFmt w:val="decimal"/>
+      <w:lvlText w:val="%4."/>
+      <w:lvlJc w:val="left"/>
+      <w:pPr>
+        <w:ind w:left="2880" w:hanging="360"/>
+      </w:pPr>
+    </w:lvl>
+    <w:lvl w:ilvl="4" w:tplc="040C0019" w:tentative="1">
+      <w:start w:val="1"/>
+      <w:numFmt w:val="lowerLetter"/>
+      <w:lvlText w:val="%5."/>
+      <w:lvlJc w:val="left"/>
+      <w:pPr>
+        <w:ind w:left="3600" w:hanging="360"/>
+      </w:pPr>
+    </w:lvl>
+    <w:lvl w:ilvl="5" w:tplc="040C001B" w:tentative="1">
+      <w:start w:val="1"/>
+      <w:numFmt w:val="lowerRoman"/>
+      <w:lvlText w:val="%6."/>
+      <w:lvlJc w:val="right"/>
+      <w:pPr>
+        <w:ind w:left="4320" w:hanging="180"/>
+      </w:pPr>
+    </w:lvl>
+    <w:lvl w:ilvl="6" w:tplc="040C000F" w:tentative="1">
+      <w:start w:val="1"/>
+      <w:numFmt w:val="decimal"/>
+      <w:lvlText w:val="%7."/>
+      <w:lvlJc w:val="left"/>
+      <w:pPr>
+        <w:ind w:left="5040" w:hanging="360"/>
+      </w:pPr>
+    </w:lvl>
+    <w:lvl w:ilvl="7" w:tplc="040C0019" w:tentative="1">
+      <w:start w:val="1"/>
+      <w:numFmt w:val="lowerLetter"/>
+      <w:lvlText w:val="%8."/>
+      <w:lvlJc w:val="left"/>
+      <w:pPr>
+        <w:ind w:left="5760" w:hanging="360"/>
+      </w:pPr>
+    </w:lvl>
+    <w:lvl w:ilvl="8" w:tplc="040C001B" w:tentative="1">
+      <w:start w:val="1"/>
+      <w:numFmt w:val="lowerRoman"/>
+      <w:lvlText w:val="%9."/>
+      <w:lvlJc w:val="right"/>
+      <w:pPr>
+        <w:ind w:left="6480" w:hanging="180"/>
+      </w:pPr>
+    </w:lvl>
+  </w:abstractNum>
+  <w:abstractNum w:abstractNumId="5" w15:restartNumberingAfterBreak="0">
     <w:nsid w:val="18676FDB"/>
     <w:multiLevelType w:val="hybridMultilevel"/>
     <w:tmpl w:val="F68A966E"/>
@@ -2199,7 +3153,7 @@
       </w:pPr>
     </w:lvl>
   </w:abstractNum>
-  <w:abstractNum w:abstractNumId="5" w15:restartNumberingAfterBreak="0">
+  <w:abstractNum w:abstractNumId="6" w15:restartNumberingAfterBreak="0">
     <w:nsid w:val="1C9C37BD"/>
     <w:multiLevelType w:val="hybridMultilevel"/>
     <w:tmpl w:val="2A1AAD1A"/>
@@ -2285,7 +3239,7 @@
       </w:pPr>
     </w:lvl>
   </w:abstractNum>
-  <w:abstractNum w:abstractNumId="6" w15:restartNumberingAfterBreak="0">
+  <w:abstractNum w:abstractNumId="7" w15:restartNumberingAfterBreak="0">
     <w:nsid w:val="1ECB0009"/>
     <w:multiLevelType w:val="hybridMultilevel"/>
     <w:tmpl w:val="12FEDA96"/>
@@ -2398,7 +3352,7 @@
       </w:rPr>
     </w:lvl>
   </w:abstractNum>
-  <w:abstractNum w:abstractNumId="7" w15:restartNumberingAfterBreak="0">
+  <w:abstractNum w:abstractNumId="8" w15:restartNumberingAfterBreak="0">
     <w:nsid w:val="205D58D1"/>
     <w:multiLevelType w:val="hybridMultilevel"/>
     <w:tmpl w:val="0D62EDB8"/>
@@ -2511,7 +3465,7 @@
       </w:rPr>
     </w:lvl>
   </w:abstractNum>
-  <w:abstractNum w:abstractNumId="8" w15:restartNumberingAfterBreak="0">
+  <w:abstractNum w:abstractNumId="9" w15:restartNumberingAfterBreak="0">
     <w:nsid w:val="297056DB"/>
     <w:multiLevelType w:val="hybridMultilevel"/>
     <w:tmpl w:val="5A2CE048"/>
@@ -2597,7 +3551,120 @@
       </w:pPr>
     </w:lvl>
   </w:abstractNum>
-  <w:abstractNum w:abstractNumId="9" w15:restartNumberingAfterBreak="0">
+  <w:abstractNum w:abstractNumId="10" w15:restartNumberingAfterBreak="0">
+    <w:nsid w:val="2A6A59E5"/>
+    <w:multiLevelType w:val="hybridMultilevel"/>
+    <w:tmpl w:val="C6182AA2"/>
+    <w:lvl w:ilvl="0" w:tplc="040C0001">
+      <w:start w:val="1"/>
+      <w:numFmt w:val="bullet"/>
+      <w:lvlText w:val=""/>
+      <w:lvlJc w:val="left"/>
+      <w:pPr>
+        <w:ind w:left="720" w:hanging="360"/>
+      </w:pPr>
+      <w:rPr>
+        <w:rFonts w:ascii="Symbol" w:hAnsi="Symbol" w:hint="default"/>
+      </w:rPr>
+    </w:lvl>
+    <w:lvl w:ilvl="1" w:tplc="040C0003" w:tentative="1">
+      <w:start w:val="1"/>
+      <w:numFmt w:val="bullet"/>
+      <w:lvlText w:val="o"/>
+      <w:lvlJc w:val="left"/>
+      <w:pPr>
+        <w:ind w:left="1440" w:hanging="360"/>
+      </w:pPr>
+      <w:rPr>
+        <w:rFonts w:ascii="Courier New" w:hAnsi="Courier New" w:cs="Courier New" w:hint="default"/>
+      </w:rPr>
+    </w:lvl>
+    <w:lvl w:ilvl="2" w:tplc="040C0005" w:tentative="1">
+      <w:start w:val="1"/>
+      <w:numFmt w:val="bullet"/>
+      <w:lvlText w:val=""/>
+      <w:lvlJc w:val="left"/>
+      <w:pPr>
+        <w:ind w:left="2160" w:hanging="360"/>
+      </w:pPr>
+      <w:rPr>
+        <w:rFonts w:ascii="Wingdings" w:hAnsi="Wingdings" w:hint="default"/>
+      </w:rPr>
+    </w:lvl>
+    <w:lvl w:ilvl="3" w:tplc="040C0001" w:tentative="1">
+      <w:start w:val="1"/>
+      <w:numFmt w:val="bullet"/>
+      <w:lvlText w:val=""/>
+      <w:lvlJc w:val="left"/>
+      <w:pPr>
+        <w:ind w:left="2880" w:hanging="360"/>
+      </w:pPr>
+      <w:rPr>
+        <w:rFonts w:ascii="Symbol" w:hAnsi="Symbol" w:hint="default"/>
+      </w:rPr>
+    </w:lvl>
+    <w:lvl w:ilvl="4" w:tplc="040C0003" w:tentative="1">
+      <w:start w:val="1"/>
+      <w:numFmt w:val="bullet"/>
+      <w:lvlText w:val="o"/>
+      <w:lvlJc w:val="left"/>
+      <w:pPr>
+        <w:ind w:left="3600" w:hanging="360"/>
+      </w:pPr>
+      <w:rPr>
+        <w:rFonts w:ascii="Courier New" w:hAnsi="Courier New" w:cs="Courier New" w:hint="default"/>
+      </w:rPr>
+    </w:lvl>
+    <w:lvl w:ilvl="5" w:tplc="040C0005" w:tentative="1">
+      <w:start w:val="1"/>
+      <w:numFmt w:val="bullet"/>
+      <w:lvlText w:val=""/>
+      <w:lvlJc w:val="left"/>
+      <w:pPr>
+        <w:ind w:left="4320" w:hanging="360"/>
+      </w:pPr>
+      <w:rPr>
+        <w:rFonts w:ascii="Wingdings" w:hAnsi="Wingdings" w:hint="default"/>
+      </w:rPr>
+    </w:lvl>
+    <w:lvl w:ilvl="6" w:tplc="040C0001" w:tentative="1">
+      <w:start w:val="1"/>
+      <w:numFmt w:val="bullet"/>
+      <w:lvlText w:val=""/>
+      <w:lvlJc w:val="left"/>
+      <w:pPr>
+        <w:ind w:left="5040" w:hanging="360"/>
+      </w:pPr>
+      <w:rPr>
+        <w:rFonts w:ascii="Symbol" w:hAnsi="Symbol" w:hint="default"/>
+      </w:rPr>
+    </w:lvl>
+    <w:lvl w:ilvl="7" w:tplc="040C0003" w:tentative="1">
+      <w:start w:val="1"/>
+      <w:numFmt w:val="bullet"/>
+      <w:lvlText w:val="o"/>
+      <w:lvlJc w:val="left"/>
+      <w:pPr>
+        <w:ind w:left="5760" w:hanging="360"/>
+      </w:pPr>
+      <w:rPr>
+        <w:rFonts w:ascii="Courier New" w:hAnsi="Courier New" w:cs="Courier New" w:hint="default"/>
+      </w:rPr>
+    </w:lvl>
+    <w:lvl w:ilvl="8" w:tplc="040C0005" w:tentative="1">
+      <w:start w:val="1"/>
+      <w:numFmt w:val="bullet"/>
+      <w:lvlText w:val=""/>
+      <w:lvlJc w:val="left"/>
+      <w:pPr>
+        <w:ind w:left="6480" w:hanging="360"/>
+      </w:pPr>
+      <w:rPr>
+        <w:rFonts w:ascii="Wingdings" w:hAnsi="Wingdings" w:hint="default"/>
+      </w:rPr>
+    </w:lvl>
+  </w:abstractNum>
+  <w:abstractNum w:abstractNumId="11" w15:restartNumberingAfterBreak="0">
     <w:nsid w:val="2FCF58A9"/>
     <w:multiLevelType w:val="hybridMultilevel"/>
     <w:tmpl w:val="425082A4"/>
@@ -2710,7 +3777,7 @@
       </w:rPr>
     </w:lvl>
   </w:abstractNum>
-  <w:abstractNum w:abstractNumId="10" w15:restartNumberingAfterBreak="0">
+  <w:abstractNum w:abstractNumId="12" w15:restartNumberingAfterBreak="0">
     <w:nsid w:val="36E81CF7"/>
     <w:multiLevelType w:val="hybridMultilevel"/>
     <w:tmpl w:val="F138B2BE"/>
@@ -2796,7 +3863,93 @@
       </w:pPr>
     </w:lvl>
   </w:abstractNum>
-  <w:abstractNum w:abstractNumId="11" w15:restartNumberingAfterBreak="0">
+  <w:abstractNum w:abstractNumId="13" w15:restartNumberingAfterBreak="0">
+    <w:nsid w:val="3DE40413"/>
+    <w:multiLevelType w:val="hybridMultilevel"/>
+    <w:tmpl w:val="16FC0BDA"/>
+    <w:lvl w:ilvl="0" w:tplc="040C0019">
+      <w:start w:val="1"/>
+      <w:numFmt w:val="lowerLetter"/>
+      <w:lvlText w:val="%1."/>
+      <w:lvlJc w:val="left"/>
+      <w:pPr>
+        <w:ind w:left="720" w:hanging="360"/>
+      </w:pPr>
+    </w:lvl>
+    <w:lvl w:ilvl="1" w:tplc="040C0019" w:tentative="1">
+      <w:start w:val="1"/>
+      <w:numFmt w:val="lowerLetter"/>
+      <w:lvlText w:val="%2."/>
+      <w:lvlJc w:val="left"/>
+      <w:pPr>
+        <w:ind w:left="1440" w:hanging="360"/>
+      </w:pPr>
+    </w:lvl>
+    <w:lvl w:ilvl="2" w:tplc="040C001B" w:tentative="1">
+      <w:start w:val="1"/>
+      <w:numFmt w:val="lowerRoman"/>
+      <w:lvlText w:val="%3."/>
+      <w:lvlJc w:val="right"/>
+      <w:pPr>
+        <w:ind w:left="2160" w:hanging="180"/>
+      </w:pPr>
+    </w:lvl>
+    <w:lvl w:ilvl="3" w:tplc="040C000F" w:tentative="1">
+      <w:start w:val="1"/>
+      <w:numFmt w:val="decimal"/>
+      <w:lvlText w:val="%4."/>
+      <w:lvlJc w:val="left"/>
+      <w:pPr>
+        <w:ind w:left="2880" w:hanging="360"/>
+      </w:pPr>
+    </w:lvl>
+    <w:lvl w:ilvl="4" w:tplc="040C0019" w:tentative="1">
+      <w:start w:val="1"/>
+      <w:numFmt w:val="lowerLetter"/>
+      <w:lvlText w:val="%5."/>
+      <w:lvlJc w:val="left"/>
+      <w:pPr>
+        <w:ind w:left="3600" w:hanging="360"/>
+      </w:pPr>
+    </w:lvl>
+    <w:lvl w:ilvl="5" w:tplc="040C001B" w:tentative="1">
+      <w:start w:val="1"/>
+      <w:numFmt w:val="lowerRoman"/>
+      <w:lvlText w:val="%6."/>
+      <w:lvlJc w:val="right"/>
+      <w:pPr>
+        <w:ind w:left="4320" w:hanging="180"/>
+      </w:pPr>
+    </w:lvl>
+    <w:lvl w:ilvl="6" w:tplc="040C000F" w:tentative="1">
+      <w:start w:val="1"/>
+      <w:numFmt w:val="decimal"/>
+      <w:lvlText w:val="%7."/>
+      <w:lvlJc w:val="left"/>
+      <w:pPr>
+        <w:ind w:left="5040" w:hanging="360"/>
+      </w:pPr>
+    </w:lvl>
+    <w:lvl w:ilvl="7" w:tplc="040C0019" w:tentative="1">
+      <w:start w:val="1"/>
+      <w:numFmt w:val="lowerLetter"/>
+      <w:lvlText w:val="%8."/>
+      <w:lvlJc w:val="left"/>
+      <w:pPr>
+        <w:ind w:left="5760" w:hanging="360"/>
+      </w:pPr>
+    </w:lvl>
+    <w:lvl w:ilvl="8" w:tplc="040C001B" w:tentative="1">
+      <w:start w:val="1"/>
+      <w:numFmt w:val="lowerRoman"/>
+      <w:lvlText w:val="%9."/>
+      <w:lvlJc w:val="right"/>
+      <w:pPr>
+        <w:ind w:left="6480" w:hanging="180"/>
+      </w:pPr>
+    </w:lvl>
+  </w:abstractNum>
+  <w:abstractNum w:abstractNumId="14" w15:restartNumberingAfterBreak="0">
     <w:nsid w:val="3F4D2508"/>
     <w:multiLevelType w:val="hybridMultilevel"/>
     <w:tmpl w:val="A2D671B4"/>
@@ -2909,7 +4062,7 @@
       </w:rPr>
     </w:lvl>
   </w:abstractNum>
-  <w:abstractNum w:abstractNumId="12" w15:restartNumberingAfterBreak="0">
+  <w:abstractNum w:abstractNumId="15" w15:restartNumberingAfterBreak="0">
     <w:nsid w:val="4CA758FC"/>
     <w:multiLevelType w:val="hybridMultilevel"/>
     <w:tmpl w:val="E6C0D63C"/>
@@ -3022,7 +4175,120 @@
       </w:rPr>
     </w:lvl>
   </w:abstractNum>
-  <w:abstractNum w:abstractNumId="13" w15:restartNumberingAfterBreak="0">
+  <w:abstractNum w:abstractNumId="16" w15:restartNumberingAfterBreak="0">
+    <w:nsid w:val="50B566C8"/>
+    <w:multiLevelType w:val="hybridMultilevel"/>
+    <w:tmpl w:val="A1F84928"/>
+    <w:lvl w:ilvl="0" w:tplc="040C0001">
+      <w:start w:val="1"/>
+      <w:numFmt w:val="bullet"/>
+      <w:lvlText w:val=""/>
+      <w:lvlJc w:val="left"/>
+      <w:pPr>
+        <w:ind w:left="720" w:hanging="360"/>
+      </w:pPr>
+      <w:rPr>
+        <w:rFonts w:ascii="Symbol" w:hAnsi="Symbol" w:hint="default"/>
+      </w:rPr>
+    </w:lvl>
+    <w:lvl w:ilvl="1" w:tplc="040C0003" w:tentative="1">
+      <w:start w:val="1"/>
+      <w:numFmt w:val="bullet"/>
+      <w:lvlText w:val="o"/>
+      <w:lvlJc w:val="left"/>
+      <w:pPr>
+        <w:ind w:left="1440" w:hanging="360"/>
+      </w:pPr>
+      <w:rPr>
+        <w:rFonts w:ascii="Courier New" w:hAnsi="Courier New" w:cs="Courier New" w:hint="default"/>
+      </w:rPr>
+    </w:lvl>
+    <w:lvl w:ilvl="2" w:tplc="040C0005" w:tentative="1">
+      <w:start w:val="1"/>
+      <w:numFmt w:val="bullet"/>
+      <w:lvlText w:val=""/>
+      <w:lvlJc w:val="left"/>
+      <w:pPr>
+        <w:ind w:left="2160" w:hanging="360"/>
+      </w:pPr>
+      <w:rPr>
+        <w:rFonts w:ascii="Wingdings" w:hAnsi="Wingdings" w:hint="default"/>
+      </w:rPr>
+    </w:lvl>
+    <w:lvl w:ilvl="3" w:tplc="040C0001" w:tentative="1">
+      <w:start w:val="1"/>
+      <w:numFmt w:val="bullet"/>
+      <w:lvlText w:val=""/>
+      <w:lvlJc w:val="left"/>
+      <w:pPr>
+        <w:ind w:left="2880" w:hanging="360"/>
+      </w:pPr>
+      <w:rPr>
+        <w:rFonts w:ascii="Symbol" w:hAnsi="Symbol" w:hint="default"/>
+      </w:rPr>
+    </w:lvl>
+    <w:lvl w:ilvl="4" w:tplc="040C0003" w:tentative="1">
+      <w:start w:val="1"/>
+      <w:numFmt w:val="bullet"/>
+      <w:lvlText w:val="o"/>
+      <w:lvlJc w:val="left"/>
+      <w:pPr>
+        <w:ind w:left="3600" w:hanging="360"/>
+      </w:pPr>
+      <w:rPr>
+        <w:rFonts w:ascii="Courier New" w:hAnsi="Courier New" w:cs="Courier New" w:hint="default"/>
+      </w:rPr>
+    </w:lvl>
+    <w:lvl w:ilvl="5" w:tplc="040C0005" w:tentative="1">
+      <w:start w:val="1"/>
+      <w:numFmt w:val="bullet"/>
+      <w:lvlText w:val=""/>
+      <w:lvlJc w:val="left"/>
+      <w:pPr>
+        <w:ind w:left="4320" w:hanging="360"/>
+      </w:pPr>
+      <w:rPr>
+        <w:rFonts w:ascii="Wingdings" w:hAnsi="Wingdings" w:hint="default"/>
+      </w:rPr>
+    </w:lvl>
+    <w:lvl w:ilvl="6" w:tplc="040C0001" w:tentative="1">
+      <w:start w:val="1"/>
+      <w:numFmt w:val="bullet"/>
+      <w:lvlText w:val=""/>
+      <w:lvlJc w:val="left"/>
+      <w:pPr>
+        <w:ind w:left="5040" w:hanging="360"/>
+      </w:pPr>
+      <w:rPr>
+        <w:rFonts w:ascii="Symbol" w:hAnsi="Symbol" w:hint="default"/>
+      </w:rPr>
+    </w:lvl>
+    <w:lvl w:ilvl="7" w:tplc="040C0003" w:tentative="1">
+      <w:start w:val="1"/>
+      <w:numFmt w:val="bullet"/>
+      <w:lvlText w:val="o"/>
+      <w:lvlJc w:val="left"/>
+      <w:pPr>
+        <w:ind w:left="5760" w:hanging="360"/>
+      </w:pPr>
+      <w:rPr>
+        <w:rFonts w:ascii="Courier New" w:hAnsi="Courier New" w:cs="Courier New" w:hint="default"/>
+      </w:rPr>
+    </w:lvl>
+    <w:lvl w:ilvl="8" w:tplc="040C0005" w:tentative="1">
+      <w:start w:val="1"/>
+      <w:numFmt w:val="bullet"/>
+      <w:lvlText w:val=""/>
+      <w:lvlJc w:val="left"/>
+      <w:pPr>
+        <w:ind w:left="6480" w:hanging="360"/>
+      </w:pPr>
+      <w:rPr>
+        <w:rFonts w:ascii="Wingdings" w:hAnsi="Wingdings" w:hint="default"/>
+      </w:rPr>
+    </w:lvl>
+  </w:abstractNum>
+  <w:abstractNum w:abstractNumId="17" w15:restartNumberingAfterBreak="0">
     <w:nsid w:val="75E80DD5"/>
     <w:multiLevelType w:val="hybridMultilevel"/>
     <w:tmpl w:val="B136D4E4"/>
@@ -3108,7 +4374,7 @@
       </w:pPr>
     </w:lvl>
   </w:abstractNum>
-  <w:abstractNum w:abstractNumId="14" w15:restartNumberingAfterBreak="0">
+  <w:abstractNum w:abstractNumId="18" w15:restartNumberingAfterBreak="0">
     <w:nsid w:val="7CC90011"/>
     <w:multiLevelType w:val="hybridMultilevel"/>
     <w:tmpl w:val="77902A0A"/>
@@ -3222,49 +4488,61 @@
     </w:lvl>
   </w:abstractNum>
   <w:num w:numId="1" w16cid:durableId="1321344789">
-    <w:abstractNumId w:val="8"/>
+    <w:abstractNumId w:val="9"/>
   </w:num>
   <w:num w:numId="2" w16cid:durableId="387144749">
-    <w:abstractNumId w:val="13"/>
+    <w:abstractNumId w:val="17"/>
   </w:num>
   <w:num w:numId="3" w16cid:durableId="1105732897">
     <w:abstractNumId w:val="2"/>
   </w:num>
   <w:num w:numId="4" w16cid:durableId="1595626905">
-    <w:abstractNumId w:val="6"/>
+    <w:abstractNumId w:val="7"/>
   </w:num>
   <w:num w:numId="5" w16cid:durableId="469132898">
     <w:abstractNumId w:val="3"/>
   </w:num>
   <w:num w:numId="6" w16cid:durableId="1959485554">
-    <w:abstractNumId w:val="12"/>
+    <w:abstractNumId w:val="15"/>
   </w:num>
   <w:num w:numId="7" w16cid:durableId="862743158">
     <w:abstractNumId w:val="0"/>
   </w:num>
   <w:num w:numId="8" w16cid:durableId="1066340130">
-    <w:abstractNumId w:val="14"/>
+    <w:abstractNumId w:val="18"/>
   </w:num>
   <w:num w:numId="9" w16cid:durableId="293681792">
     <w:abstractNumId w:val="1"/>
   </w:num>
   <w:num w:numId="10" w16cid:durableId="1123577991">
+    <w:abstractNumId w:val="14"/>
+  </w:num>
+  <w:num w:numId="11" w16cid:durableId="1196701086">
     <w:abstractNumId w:val="11"/>
   </w:num>
-  <w:num w:numId="11" w16cid:durableId="1196701086">
-    <w:abstractNumId w:val="9"/>
+  <w:num w:numId="12" w16cid:durableId="649016183">
+    <w:abstractNumId w:val="6"/>
   </w:num>
-  <w:num w:numId="12" w16cid:durableId="649016183">
+  <w:num w:numId="13" w16cid:durableId="1745881492">
+    <w:abstractNumId w:val="12"/>
+  </w:num>
+  <w:num w:numId="14" w16cid:durableId="303894735">
     <w:abstractNumId w:val="5"/>
   </w:num>
-  <w:num w:numId="13" w16cid:durableId="1745881492">
+  <w:num w:numId="15" w16cid:durableId="555555958">
+    <w:abstractNumId w:val="8"/>
+  </w:num>
+  <w:num w:numId="16" w16cid:durableId="1177188264">
     <w:abstractNumId w:val="10"/>
   </w:num>
-  <w:num w:numId="14" w16cid:durableId="303894735">
+  <w:num w:numId="17" w16cid:durableId="702904593">
+    <w:abstractNumId w:val="16"/>
+  </w:num>
+  <w:num w:numId="18" w16cid:durableId="686248188">
     <w:abstractNumId w:val="4"/>
   </w:num>
-  <w:num w:numId="15" w16cid:durableId="555555958">
-    <w:abstractNumId w:val="7"/>
+  <w:num w:numId="19" w16cid:durableId="522788383">
+    <w:abstractNumId w:val="13"/>
   </w:num>
 </w:numbering>
 </file>

</xml_diff>

<commit_message>
Example of utiisation des certificat SQL Server
</commit_message>
<xml_diff>
--- a/DataBase/Self_signed_certificate.docx
+++ b/DataBase/Self_signed_certificate.docx
@@ -718,25 +718,7 @@
                 <w:sz w:val="20"/>
                 <w:szCs w:val="20"/>
               </w:rPr>
-              <w:t>New-</w:t>
-            </w:r>
-            <w:proofErr w:type="spellStart"/>
-            <w:r>
-              <w:rPr>
-                <w:color w:val="FFC000" w:themeColor="accent4"/>
-                <w:sz w:val="20"/>
-                <w:szCs w:val="20"/>
-              </w:rPr>
-              <w:t>SelfSignedCertificate</w:t>
-            </w:r>
-            <w:proofErr w:type="spellEnd"/>
-            <w:r>
-              <w:rPr>
-                <w:color w:val="FFC000" w:themeColor="accent4"/>
-                <w:sz w:val="20"/>
-                <w:szCs w:val="20"/>
-              </w:rPr>
-              <w:t xml:space="preserve"> </w:t>
+              <w:t xml:space="preserve">New-SelfSignedCertificate </w:t>
             </w:r>
             <w:r>
               <w:rPr>
@@ -744,25 +726,63 @@
                 <w:sz w:val="20"/>
                 <w:szCs w:val="20"/>
               </w:rPr>
-              <w:t>-</w:t>
-            </w:r>
-            <w:proofErr w:type="spellStart"/>
+              <w:t xml:space="preserve">-DnsName </w:t>
+            </w:r>
+            <w:r>
+              <w:rPr>
+                <w:color w:val="FFFFFF" w:themeColor="background1"/>
+                <w:sz w:val="20"/>
+                <w:szCs w:val="20"/>
+              </w:rPr>
+              <w:t>"</w:t>
+            </w:r>
+            <w:r>
+              <w:rPr>
+                <w:color w:val="FFFFFF" w:themeColor="background1"/>
+                <w:sz w:val="20"/>
+                <w:szCs w:val="20"/>
+              </w:rPr>
+              <w:t>ServerN</w:t>
+            </w:r>
+            <w:r>
+              <w:rPr>
+                <w:color w:val="FFFFFF" w:themeColor="background1"/>
+                <w:sz w:val="20"/>
+                <w:szCs w:val="20"/>
+              </w:rPr>
+              <w:t>ame</w:t>
+            </w:r>
+            <w:r>
+              <w:rPr>
+                <w:color w:val="FFFFFF" w:themeColor="background1"/>
+                <w:sz w:val="20"/>
+                <w:szCs w:val="20"/>
+              </w:rPr>
+              <w:t xml:space="preserve">" </w:t>
+            </w:r>
             <w:r>
               <w:rPr>
                 <w:color w:val="92D050"/>
                 <w:sz w:val="20"/>
                 <w:szCs w:val="20"/>
               </w:rPr>
-              <w:t>DnsName</w:t>
-            </w:r>
-            <w:proofErr w:type="spellEnd"/>
+              <w:t>-CertStoreLocation</w:t>
+            </w:r>
+            <w:r>
+              <w:rPr>
+                <w:color w:val="FFFFFF" w:themeColor="background1"/>
+                <w:sz w:val="20"/>
+                <w:szCs w:val="20"/>
+              </w:rPr>
+              <w:t xml:space="preserve"> "cert:\LocalMachine\My" </w:t>
+            </w:r>
             <w:r>
               <w:rPr>
                 <w:color w:val="92D050"/>
                 <w:sz w:val="20"/>
                 <w:szCs w:val="20"/>
               </w:rPr>
-              <w:t xml:space="preserve"> </w:t>
+              <w:t xml:space="preserve">-KeyLength </w:t>
             </w:r>
             <w:r>
               <w:rPr>
@@ -770,237 +790,23 @@
                 <w:sz w:val="20"/>
                 <w:szCs w:val="20"/>
               </w:rPr>
-              <w:t>"</w:t>
-            </w:r>
-            <w:proofErr w:type="spellStart"/>
+              <w:t xml:space="preserve">2048 </w:t>
+            </w:r>
+            <w:r>
+              <w:rPr>
+                <w:color w:val="92D050"/>
+                <w:sz w:val="20"/>
+                <w:szCs w:val="20"/>
+              </w:rPr>
+              <w:t>-NotAfter (Get-Date).AddYears(1) -FriendlyName</w:t>
+            </w:r>
             <w:r>
               <w:rPr>
                 <w:color w:val="FFFFFF" w:themeColor="background1"/>
                 <w:sz w:val="20"/>
                 <w:szCs w:val="20"/>
               </w:rPr>
-              <w:t>ServerN</w:t>
-            </w:r>
-            <w:r>
-              <w:rPr>
-                <w:color w:val="FFFFFF" w:themeColor="background1"/>
-                <w:sz w:val="20"/>
-                <w:szCs w:val="20"/>
-              </w:rPr>
-              <w:t>ame</w:t>
-            </w:r>
-            <w:proofErr w:type="spellEnd"/>
-            <w:r>
-              <w:rPr>
-                <w:color w:val="FFFFFF" w:themeColor="background1"/>
-                <w:sz w:val="20"/>
-                <w:szCs w:val="20"/>
-              </w:rPr>
-              <w:t xml:space="preserve">" </w:t>
-            </w:r>
-            <w:r>
-              <w:rPr>
-                <w:color w:val="92D050"/>
-                <w:sz w:val="20"/>
-                <w:szCs w:val="20"/>
-              </w:rPr>
-              <w:t>-</w:t>
-            </w:r>
-            <w:proofErr w:type="spellStart"/>
-            <w:r>
-              <w:rPr>
-                <w:color w:val="92D050"/>
-                <w:sz w:val="20"/>
-                <w:szCs w:val="20"/>
-              </w:rPr>
-              <w:t>CertStoreLocation</w:t>
-            </w:r>
-            <w:proofErr w:type="spellEnd"/>
-            <w:r>
-              <w:rPr>
-                <w:color w:val="FFFFFF" w:themeColor="background1"/>
-                <w:sz w:val="20"/>
-                <w:szCs w:val="20"/>
-              </w:rPr>
-              <w:t xml:space="preserve"> "cert:\</w:t>
-            </w:r>
-            <w:proofErr w:type="spellStart"/>
-            <w:r>
-              <w:rPr>
-                <w:color w:val="FFFFFF" w:themeColor="background1"/>
-                <w:sz w:val="20"/>
-                <w:szCs w:val="20"/>
-              </w:rPr>
-              <w:t>LocalMachine</w:t>
-            </w:r>
-            <w:proofErr w:type="spellEnd"/>
-            <w:r>
-              <w:rPr>
-                <w:color w:val="FFFFFF" w:themeColor="background1"/>
-                <w:sz w:val="20"/>
-                <w:szCs w:val="20"/>
-              </w:rPr>
-              <w:t>\</w:t>
-            </w:r>
-            <w:proofErr w:type="spellStart"/>
-            <w:r>
-              <w:rPr>
-                <w:color w:val="FFFFFF" w:themeColor="background1"/>
-                <w:sz w:val="20"/>
-                <w:szCs w:val="20"/>
-              </w:rPr>
-              <w:t>My</w:t>
-            </w:r>
-            <w:proofErr w:type="spellEnd"/>
-            <w:r>
-              <w:rPr>
-                <w:color w:val="FFFFFF" w:themeColor="background1"/>
-                <w:sz w:val="20"/>
-                <w:szCs w:val="20"/>
-              </w:rPr>
-              <w:t xml:space="preserve">" </w:t>
-            </w:r>
-            <w:r>
-              <w:rPr>
-                <w:color w:val="92D050"/>
-                <w:sz w:val="20"/>
-                <w:szCs w:val="20"/>
-              </w:rPr>
-              <w:t>-</w:t>
-            </w:r>
-            <w:proofErr w:type="spellStart"/>
-            <w:r>
-              <w:rPr>
-                <w:color w:val="92D050"/>
-                <w:sz w:val="20"/>
-                <w:szCs w:val="20"/>
-              </w:rPr>
-              <w:t>KeyLength</w:t>
-            </w:r>
-            <w:proofErr w:type="spellEnd"/>
-            <w:r>
-              <w:rPr>
-                <w:color w:val="92D050"/>
-                <w:sz w:val="20"/>
-                <w:szCs w:val="20"/>
-              </w:rPr>
-              <w:t xml:space="preserve"> </w:t>
-            </w:r>
-            <w:r>
-              <w:rPr>
-                <w:color w:val="FFFFFF" w:themeColor="background1"/>
-                <w:sz w:val="20"/>
-                <w:szCs w:val="20"/>
-              </w:rPr>
-              <w:t xml:space="preserve">2048 </w:t>
-            </w:r>
-            <w:r>
-              <w:rPr>
-                <w:color w:val="92D050"/>
-                <w:sz w:val="20"/>
-                <w:szCs w:val="20"/>
-              </w:rPr>
-              <w:t>-</w:t>
-            </w:r>
-            <w:proofErr w:type="spellStart"/>
-            <w:r>
-              <w:rPr>
-                <w:color w:val="92D050"/>
-                <w:sz w:val="20"/>
-                <w:szCs w:val="20"/>
-              </w:rPr>
-              <w:t>NotAfter</w:t>
-            </w:r>
-            <w:proofErr w:type="spellEnd"/>
-            <w:r>
-              <w:rPr>
-                <w:color w:val="92D050"/>
-                <w:sz w:val="20"/>
-                <w:szCs w:val="20"/>
-              </w:rPr>
-              <w:t xml:space="preserve"> (</w:t>
-            </w:r>
-            <w:proofErr w:type="spellStart"/>
-            <w:r>
-              <w:rPr>
-                <w:color w:val="92D050"/>
-                <w:sz w:val="20"/>
-                <w:szCs w:val="20"/>
-              </w:rPr>
-              <w:t>Get</w:t>
-            </w:r>
-            <w:proofErr w:type="spellEnd"/>
-            <w:r>
-              <w:rPr>
-                <w:color w:val="92D050"/>
-                <w:sz w:val="20"/>
-                <w:szCs w:val="20"/>
-              </w:rPr>
-              <w:t>-Date</w:t>
-            </w:r>
-            <w:proofErr w:type="gramStart"/>
-            <w:r>
-              <w:rPr>
-                <w:color w:val="92D050"/>
-                <w:sz w:val="20"/>
-                <w:szCs w:val="20"/>
-              </w:rPr>
-              <w:t>).</w:t>
-            </w:r>
-            <w:proofErr w:type="spellStart"/>
-            <w:r>
-              <w:rPr>
-                <w:color w:val="92D050"/>
-                <w:sz w:val="20"/>
-                <w:szCs w:val="20"/>
-              </w:rPr>
-              <w:t>AddYears</w:t>
-            </w:r>
-            <w:proofErr w:type="spellEnd"/>
-            <w:proofErr w:type="gramEnd"/>
-            <w:r>
-              <w:rPr>
-                <w:color w:val="92D050"/>
-                <w:sz w:val="20"/>
-                <w:szCs w:val="20"/>
-              </w:rPr>
-              <w:t>(1) -</w:t>
-            </w:r>
-            <w:proofErr w:type="spellStart"/>
-            <w:r>
-              <w:rPr>
-                <w:color w:val="92D050"/>
-                <w:sz w:val="20"/>
-                <w:szCs w:val="20"/>
-              </w:rPr>
-              <w:t>FriendlyName</w:t>
-            </w:r>
-            <w:proofErr w:type="spellEnd"/>
-            <w:r>
-              <w:rPr>
-                <w:color w:val="FFFFFF" w:themeColor="background1"/>
-                <w:sz w:val="20"/>
-                <w:szCs w:val="20"/>
-              </w:rPr>
-              <w:t xml:space="preserve"> "</w:t>
-            </w:r>
-            <w:proofErr w:type="spellStart"/>
-            <w:r>
-              <w:rPr>
-                <w:color w:val="FFFFFF" w:themeColor="background1"/>
-                <w:sz w:val="20"/>
-                <w:szCs w:val="20"/>
-              </w:rPr>
-              <w:t>My</w:t>
-            </w:r>
-            <w:proofErr w:type="spellEnd"/>
-            <w:r>
-              <w:rPr>
-                <w:color w:val="FFFFFF" w:themeColor="background1"/>
-                <w:sz w:val="20"/>
-                <w:szCs w:val="20"/>
-              </w:rPr>
-              <w:t xml:space="preserve"> Self-Signed Certificate"</w:t>
+              <w:t xml:space="preserve"> "My Self-Signed Certificate"</w:t>
             </w:r>
           </w:p>
         </w:tc>
@@ -1124,7 +930,6 @@
               </w:rPr>
               <w:t xml:space="preserve">$cert = </w:t>
             </w:r>
-            <w:proofErr w:type="spellStart"/>
             <w:r>
               <w:rPr>
                 <w:color w:val="FFC000" w:themeColor="accent4"/>
@@ -1133,7 +938,6 @@
               </w:rPr>
               <w:t>Get-ChildItem</w:t>
             </w:r>
-            <w:proofErr w:type="spellEnd"/>
             <w:r>
               <w:rPr>
                 <w:color w:val="FFFFFF" w:themeColor="background1"/>
@@ -1156,123 +960,23 @@
                 <w:sz w:val="20"/>
                 <w:szCs w:val="20"/>
               </w:rPr>
-              <w:t>cert:\</w:t>
-            </w:r>
-            <w:proofErr w:type="spellStart"/>
+              <w:t xml:space="preserve">cert:\LocalMachine\My | </w:t>
+            </w:r>
+            <w:r>
+              <w:rPr>
+                <w:color w:val="92D050"/>
+                <w:sz w:val="20"/>
+                <w:szCs w:val="20"/>
+              </w:rPr>
+              <w:t>Where-Objec</w:t>
+            </w:r>
             <w:r>
               <w:rPr>
                 <w:color w:val="FFFFFF" w:themeColor="background1"/>
                 <w:sz w:val="20"/>
                 <w:szCs w:val="20"/>
               </w:rPr>
-              <w:t>LocalMachine</w:t>
-            </w:r>
-            <w:proofErr w:type="spellEnd"/>
-            <w:r>
-              <w:rPr>
-                <w:color w:val="FFFFFF" w:themeColor="background1"/>
-                <w:sz w:val="20"/>
-                <w:szCs w:val="20"/>
-              </w:rPr>
-              <w:t>\</w:t>
-            </w:r>
-            <w:proofErr w:type="spellStart"/>
-            <w:r>
-              <w:rPr>
-                <w:color w:val="FFFFFF" w:themeColor="background1"/>
-                <w:sz w:val="20"/>
-                <w:szCs w:val="20"/>
-              </w:rPr>
-              <w:t>My</w:t>
-            </w:r>
-            <w:proofErr w:type="spellEnd"/>
-            <w:r>
-              <w:rPr>
-                <w:color w:val="FFFFFF" w:themeColor="background1"/>
-                <w:sz w:val="20"/>
-                <w:szCs w:val="20"/>
-              </w:rPr>
-              <w:t xml:space="preserve"> | </w:t>
-            </w:r>
-            <w:proofErr w:type="spellStart"/>
-            <w:r>
-              <w:rPr>
-                <w:color w:val="92D050"/>
-                <w:sz w:val="20"/>
-                <w:szCs w:val="20"/>
-              </w:rPr>
-              <w:t>Where</w:t>
-            </w:r>
-            <w:proofErr w:type="spellEnd"/>
-            <w:r>
-              <w:rPr>
-                <w:color w:val="92D050"/>
-                <w:sz w:val="20"/>
-                <w:szCs w:val="20"/>
-              </w:rPr>
-              <w:t>-Objec</w:t>
-            </w:r>
-            <w:r>
-              <w:rPr>
-                <w:color w:val="FFFFFF" w:themeColor="background1"/>
-                <w:sz w:val="20"/>
-                <w:szCs w:val="20"/>
-              </w:rPr>
-              <w:t xml:space="preserve">t </w:t>
-            </w:r>
-            <w:proofErr w:type="gramStart"/>
-            <w:r>
-              <w:rPr>
-                <w:color w:val="FFFFFF" w:themeColor="background1"/>
-                <w:sz w:val="20"/>
-                <w:szCs w:val="20"/>
-              </w:rPr>
-              <w:t>{ $</w:t>
-            </w:r>
-            <w:proofErr w:type="gramEnd"/>
-            <w:r>
-              <w:rPr>
-                <w:color w:val="FFFFFF" w:themeColor="background1"/>
-                <w:sz w:val="20"/>
-                <w:szCs w:val="20"/>
-              </w:rPr>
-              <w:t>_.</w:t>
-            </w:r>
-            <w:proofErr w:type="spellStart"/>
-            <w:r>
-              <w:rPr>
-                <w:color w:val="FFFFFF" w:themeColor="background1"/>
-                <w:sz w:val="20"/>
-                <w:szCs w:val="20"/>
-              </w:rPr>
-              <w:t>Subject</w:t>
-            </w:r>
-            <w:proofErr w:type="spellEnd"/>
-            <w:r>
-              <w:rPr>
-                <w:color w:val="FFFFFF" w:themeColor="background1"/>
-                <w:sz w:val="20"/>
-                <w:szCs w:val="20"/>
-              </w:rPr>
-              <w:t xml:space="preserve"> -like "*</w:t>
-            </w:r>
-            <w:proofErr w:type="spellStart"/>
-            <w:r>
-              <w:rPr>
-                <w:color w:val="FFFFFF" w:themeColor="background1"/>
-                <w:sz w:val="20"/>
-                <w:szCs w:val="20"/>
-              </w:rPr>
-              <w:t>ServerName</w:t>
-            </w:r>
-            <w:proofErr w:type="spellEnd"/>
-            <w:r>
-              <w:rPr>
-                <w:color w:val="FFFFFF" w:themeColor="background1"/>
-                <w:sz w:val="20"/>
-                <w:szCs w:val="20"/>
-              </w:rPr>
-              <w:t>*" }</w:t>
+              <w:t>t { $_.Subject -like "*ServerName*" }</w:t>
             </w:r>
           </w:p>
         </w:tc>
@@ -1304,43 +1008,39 @@
                 <w:sz w:val="20"/>
                 <w:szCs w:val="20"/>
               </w:rPr>
-              <w:t>$</w:t>
-            </w:r>
-            <w:proofErr w:type="spellStart"/>
+              <w:t xml:space="preserve">$password = </w:t>
+            </w:r>
+            <w:r>
+              <w:rPr>
+                <w:color w:val="FFC000" w:themeColor="accent4"/>
+                <w:sz w:val="20"/>
+                <w:szCs w:val="20"/>
+              </w:rPr>
+              <w:t>ConvertTo-SecureString</w:t>
+            </w:r>
             <w:r>
               <w:rPr>
                 <w:color w:val="FFFFFF" w:themeColor="background1"/>
                 <w:sz w:val="20"/>
                 <w:szCs w:val="20"/>
               </w:rPr>
-              <w:t>password</w:t>
-            </w:r>
-            <w:proofErr w:type="spellEnd"/>
+              <w:t xml:space="preserve"> </w:t>
+            </w:r>
+            <w:r>
+              <w:rPr>
+                <w:color w:val="92D050"/>
+                <w:sz w:val="20"/>
+                <w:szCs w:val="20"/>
+              </w:rPr>
+              <w:t>-String</w:t>
+            </w:r>
             <w:r>
               <w:rPr>
                 <w:color w:val="FFFFFF" w:themeColor="background1"/>
                 <w:sz w:val="20"/>
                 <w:szCs w:val="20"/>
               </w:rPr>
-              <w:t xml:space="preserve"> = </w:t>
-            </w:r>
-            <w:proofErr w:type="spellStart"/>
-            <w:r>
-              <w:rPr>
-                <w:color w:val="FFC000" w:themeColor="accent4"/>
-                <w:sz w:val="20"/>
-                <w:szCs w:val="20"/>
-              </w:rPr>
-              <w:t>ConvertTo-SecureString</w:t>
-            </w:r>
-            <w:proofErr w:type="spellEnd"/>
-            <w:r>
-              <w:rPr>
-                <w:color w:val="FFFFFF" w:themeColor="background1"/>
-                <w:sz w:val="20"/>
-                <w:szCs w:val="20"/>
-              </w:rPr>
-              <w:t xml:space="preserve"> </w:t>
+              <w:t xml:space="preserve"> "YourPassword" </w:t>
             </w:r>
             <w:r>
               <w:rPr>
@@ -1348,52 +1048,8 @@
                 <w:sz w:val="20"/>
                 <w:szCs w:val="20"/>
               </w:rPr>
-              <w:t>-String</w:t>
-            </w:r>
-            <w:r>
-              <w:rPr>
-                <w:color w:val="FFFFFF" w:themeColor="background1"/>
-                <w:sz w:val="20"/>
-                <w:szCs w:val="20"/>
-              </w:rPr>
-              <w:t xml:space="preserve"> "</w:t>
-            </w:r>
-            <w:proofErr w:type="spellStart"/>
-            <w:r>
-              <w:rPr>
-                <w:color w:val="FFFFFF" w:themeColor="background1"/>
-                <w:sz w:val="20"/>
-                <w:szCs w:val="20"/>
-              </w:rPr>
-              <w:t>YourPassword</w:t>
-            </w:r>
-            <w:proofErr w:type="spellEnd"/>
-            <w:r>
-              <w:rPr>
-                <w:color w:val="FFFFFF" w:themeColor="background1"/>
-                <w:sz w:val="20"/>
-                <w:szCs w:val="20"/>
-              </w:rPr>
-              <w:t xml:space="preserve">" </w:t>
-            </w:r>
-            <w:r>
-              <w:rPr>
-                <w:color w:val="92D050"/>
-                <w:sz w:val="20"/>
-                <w:szCs w:val="20"/>
-              </w:rPr>
-              <w:t>-Force -</w:t>
-            </w:r>
-            <w:proofErr w:type="spellStart"/>
-            <w:r>
-              <w:rPr>
-                <w:color w:val="92D050"/>
-                <w:sz w:val="20"/>
-                <w:szCs w:val="20"/>
-              </w:rPr>
-              <w:t>AsPlainText</w:t>
-            </w:r>
-            <w:proofErr w:type="spellEnd"/>
+              <w:t>-Force -AsPlainText</w:t>
+            </w:r>
           </w:p>
         </w:tc>
       </w:tr>
@@ -1427,25 +1083,7 @@
                 <w:sz w:val="20"/>
                 <w:szCs w:val="20"/>
               </w:rPr>
-              <w:t>Export-</w:t>
-            </w:r>
-            <w:proofErr w:type="spellStart"/>
-            <w:r>
-              <w:rPr>
-                <w:color w:val="FFC000" w:themeColor="accent4"/>
-                <w:sz w:val="20"/>
-                <w:szCs w:val="20"/>
-              </w:rPr>
-              <w:t>PfxCertificate</w:t>
-            </w:r>
-            <w:proofErr w:type="spellEnd"/>
-            <w:r>
-              <w:rPr>
-                <w:color w:val="FFC000" w:themeColor="accent4"/>
-                <w:sz w:val="20"/>
-                <w:szCs w:val="20"/>
-              </w:rPr>
-              <w:t xml:space="preserve"> </w:t>
+              <w:t xml:space="preserve">Export-PfxCertificate </w:t>
             </w:r>
             <w:r>
               <w:rPr>
@@ -1463,23 +1101,29 @@
               </w:rPr>
               <w:t>$cert -</w:t>
             </w:r>
-            <w:proofErr w:type="spellStart"/>
             <w:r>
               <w:rPr>
                 <w:color w:val="92D050"/>
                 <w:sz w:val="20"/>
                 <w:szCs w:val="20"/>
               </w:rPr>
-              <w:t>FilePath</w:t>
-            </w:r>
-            <w:proofErr w:type="spellEnd"/>
+              <w:t xml:space="preserve">FilePath </w:t>
+            </w:r>
+            <w:r>
+              <w:rPr>
+                <w:color w:val="FFFFFF" w:themeColor="background1"/>
+                <w:sz w:val="20"/>
+                <w:szCs w:val="20"/>
+              </w:rPr>
+              <w:t xml:space="preserve">"C:\Path\To\YourCert.pfx" </w:t>
+            </w:r>
             <w:r>
               <w:rPr>
                 <w:color w:val="92D050"/>
                 <w:sz w:val="20"/>
                 <w:szCs w:val="20"/>
               </w:rPr>
-              <w:t xml:space="preserve"> </w:t>
+              <w:t>-Password</w:t>
             </w:r>
             <w:r>
               <w:rPr>
@@ -1487,44 +1131,8 @@
                 <w:sz w:val="20"/>
                 <w:szCs w:val="20"/>
               </w:rPr>
-              <w:t xml:space="preserve">"C:\Path\To\YourCert.pfx" </w:t>
-            </w:r>
-            <w:r>
-              <w:rPr>
-                <w:color w:val="92D050"/>
-                <w:sz w:val="20"/>
-                <w:szCs w:val="20"/>
-              </w:rPr>
-              <w:t>-</w:t>
-            </w:r>
-            <w:proofErr w:type="spellStart"/>
-            <w:r>
-              <w:rPr>
-                <w:color w:val="92D050"/>
-                <w:sz w:val="20"/>
-                <w:szCs w:val="20"/>
-              </w:rPr>
-              <w:t>Password</w:t>
-            </w:r>
-            <w:proofErr w:type="spellEnd"/>
-            <w:r>
-              <w:rPr>
-                <w:color w:val="FFFFFF" w:themeColor="background1"/>
-                <w:sz w:val="20"/>
-                <w:szCs w:val="20"/>
-              </w:rPr>
-              <w:t xml:space="preserve"> $</w:t>
-            </w:r>
-            <w:proofErr w:type="spellStart"/>
-            <w:r>
-              <w:rPr>
-                <w:color w:val="FFFFFF" w:themeColor="background1"/>
-                <w:sz w:val="20"/>
-                <w:szCs w:val="20"/>
-              </w:rPr>
-              <w:t>password</w:t>
-            </w:r>
-            <w:proofErr w:type="spellEnd"/>
+              <w:t xml:space="preserve"> $password</w:t>
+            </w:r>
           </w:p>
         </w:tc>
       </w:tr>
@@ -1548,11 +1156,9 @@
       <w:r>
         <w:t xml:space="preserve">Génération d’un Certificat auto-signé avec </w:t>
       </w:r>
-      <w:proofErr w:type="spellStart"/>
       <w:r>
         <w:t>OpenSSL</w:t>
       </w:r>
-      <w:proofErr w:type="spellEnd"/>
     </w:p>
     <w:p>
       <w:pPr>
@@ -1563,13 +1169,8 @@
         </w:numPr>
       </w:pPr>
       <w:r>
-        <w:t>Installation d’</w:t>
-      </w:r>
-      <w:proofErr w:type="spellStart"/>
-      <w:r>
-        <w:t>OpenSSL</w:t>
-      </w:r>
-      <w:proofErr w:type="spellEnd"/>
+        <w:t>Installation d’OpenSSL</w:t>
+      </w:r>
     </w:p>
     <w:p>
       <w:r>
@@ -1771,7 +1372,6 @@
         <w:jc w:val="center"/>
       </w:pPr>
       <w:r>
-        <w:lastRenderedPageBreak/>
         <w:drawing>
           <wp:inline distT="0" distB="0" distL="0" distR="0" wp14:anchorId="323176B9" wp14:editId="4F47F34A">
             <wp:extent cx="4411845" cy="2876550"/>
@@ -1971,23 +1571,13 @@
               </w:rPr>
               <w:t xml:space="preserve"> </w:t>
             </w:r>
-            <w:proofErr w:type="spellStart"/>
             <w:r>
               <w:rPr>
                 <w:color w:val="92D050"/>
                 <w:sz w:val="20"/>
                 <w:szCs w:val="20"/>
               </w:rPr>
-              <w:t>genrsa</w:t>
-            </w:r>
-            <w:proofErr w:type="spellEnd"/>
-            <w:r>
-              <w:rPr>
-                <w:color w:val="92D050"/>
-                <w:sz w:val="20"/>
-                <w:szCs w:val="20"/>
-              </w:rPr>
-              <w:t xml:space="preserve"> -out</w:t>
+              <w:t>genrsa -out</w:t>
             </w:r>
             <w:r>
               <w:rPr>
@@ -1997,23 +1587,13 @@
               </w:rPr>
               <w:t xml:space="preserve"> </w:t>
             </w:r>
-            <w:proofErr w:type="spellStart"/>
             <w:r>
               <w:rPr>
                 <w:color w:val="FFFFFF" w:themeColor="background1"/>
                 <w:sz w:val="20"/>
                 <w:szCs w:val="20"/>
               </w:rPr>
-              <w:t>myprivate.key</w:t>
-            </w:r>
-            <w:proofErr w:type="spellEnd"/>
-            <w:r>
-              <w:rPr>
-                <w:color w:val="FFFFFF" w:themeColor="background1"/>
-                <w:sz w:val="20"/>
-                <w:szCs w:val="20"/>
-              </w:rPr>
-              <w:t xml:space="preserve"> </w:t>
+              <w:t xml:space="preserve">myprivate.key </w:t>
             </w:r>
             <w:r>
               <w:rPr>
@@ -2036,23 +1616,7 @@
         </w:numPr>
       </w:pPr>
       <w:r>
-        <w:t xml:space="preserve">Création d’un CSR (Certificate </w:t>
-      </w:r>
-      <w:proofErr w:type="spellStart"/>
-      <w:r>
-        <w:t>Signing</w:t>
-      </w:r>
-      <w:proofErr w:type="spellEnd"/>
-      <w:r>
-        <w:t xml:space="preserve"> </w:t>
-      </w:r>
-      <w:proofErr w:type="spellStart"/>
-      <w:r>
-        <w:t>Request</w:t>
-      </w:r>
-      <w:proofErr w:type="spellEnd"/>
-      <w:r>
-        <w:t>)</w:t>
+        <w:t>Création d’un CSR (Certificate Signing Request)</w:t>
       </w:r>
     </w:p>
     <w:p>
@@ -2106,7 +1670,6 @@
               <w:rPr>
                 <w:color w:val="E2EFD9" w:themeColor="accent6" w:themeTint="33"/>
               </w:rPr>
-              <w:lastRenderedPageBreak/>
               <w:t>Ligne de commandes</w:t>
             </w:r>
           </w:p>
@@ -2161,60 +1724,38 @@
               </w:rPr>
               <w:t xml:space="preserve"> </w:t>
             </w:r>
-            <w:proofErr w:type="spellStart"/>
             <w:r>
               <w:rPr>
                 <w:color w:val="92D050"/>
                 <w:sz w:val="20"/>
                 <w:szCs w:val="20"/>
               </w:rPr>
-              <w:t>req</w:t>
-            </w:r>
-            <w:proofErr w:type="spellEnd"/>
+              <w:t xml:space="preserve">req -new -key </w:t>
+            </w:r>
+            <w:r>
+              <w:rPr>
+                <w:color w:val="FFFFFF" w:themeColor="background1"/>
+                <w:sz w:val="20"/>
+                <w:szCs w:val="20"/>
+              </w:rPr>
+              <w:t xml:space="preserve">myprivate.key </w:t>
+            </w:r>
             <w:r>
               <w:rPr>
                 <w:color w:val="92D050"/>
                 <w:sz w:val="20"/>
                 <w:szCs w:val="20"/>
               </w:rPr>
-              <w:t xml:space="preserve"> -new -key </w:t>
-            </w:r>
-            <w:proofErr w:type="spellStart"/>
+              <w:t xml:space="preserve">-out </w:t>
+            </w:r>
             <w:r>
               <w:rPr>
                 <w:color w:val="FFFFFF" w:themeColor="background1"/>
                 <w:sz w:val="20"/>
                 <w:szCs w:val="20"/>
               </w:rPr>
-              <w:t>myprivate.key</w:t>
-            </w:r>
-            <w:proofErr w:type="spellEnd"/>
-            <w:r>
-              <w:rPr>
-                <w:color w:val="FFFFFF" w:themeColor="background1"/>
-                <w:sz w:val="20"/>
-                <w:szCs w:val="20"/>
-              </w:rPr>
-              <w:t xml:space="preserve"> </w:t>
-            </w:r>
-            <w:r>
-              <w:rPr>
-                <w:color w:val="92D050"/>
-                <w:sz w:val="20"/>
-                <w:szCs w:val="20"/>
-              </w:rPr>
-              <w:t xml:space="preserve">-out </w:t>
-            </w:r>
-            <w:proofErr w:type="spellStart"/>
-            <w:r>
-              <w:rPr>
-                <w:color w:val="FFFFFF" w:themeColor="background1"/>
-                <w:sz w:val="20"/>
-                <w:szCs w:val="20"/>
-              </w:rPr>
               <w:t>myrequest.csr</w:t>
             </w:r>
-            <w:proofErr w:type="spellEnd"/>
           </w:p>
         </w:tc>
       </w:tr>
@@ -2352,43 +1893,39 @@
                 <w:sz w:val="20"/>
                 <w:szCs w:val="20"/>
               </w:rPr>
-              <w:t>x509 -</w:t>
-            </w:r>
-            <w:proofErr w:type="spellStart"/>
+              <w:t xml:space="preserve">x509 -req -days </w:t>
+            </w:r>
+            <w:r>
+              <w:rPr>
+                <w:color w:val="FFFFFF" w:themeColor="background1"/>
+                <w:sz w:val="20"/>
+                <w:szCs w:val="20"/>
+              </w:rPr>
+              <w:t xml:space="preserve">365 </w:t>
+            </w:r>
             <w:r>
               <w:rPr>
                 <w:color w:val="92D050"/>
                 <w:sz w:val="20"/>
                 <w:szCs w:val="20"/>
               </w:rPr>
-              <w:t>req</w:t>
-            </w:r>
-            <w:proofErr w:type="spellEnd"/>
+              <w:t xml:space="preserve">-in </w:t>
+            </w:r>
+            <w:r>
+              <w:rPr>
+                <w:color w:val="FFFFFF" w:themeColor="background1"/>
+                <w:sz w:val="20"/>
+                <w:szCs w:val="20"/>
+              </w:rPr>
+              <w:t xml:space="preserve">myrequest.csr </w:t>
+            </w:r>
             <w:r>
               <w:rPr>
                 <w:color w:val="92D050"/>
                 <w:sz w:val="20"/>
                 <w:szCs w:val="20"/>
               </w:rPr>
-              <w:t xml:space="preserve"> -</w:t>
-            </w:r>
-            <w:proofErr w:type="spellStart"/>
-            <w:r>
-              <w:rPr>
-                <w:color w:val="92D050"/>
-                <w:sz w:val="20"/>
-                <w:szCs w:val="20"/>
-              </w:rPr>
-              <w:t>days</w:t>
-            </w:r>
-            <w:proofErr w:type="spellEnd"/>
-            <w:r>
-              <w:rPr>
-                <w:color w:val="92D050"/>
-                <w:sz w:val="20"/>
-                <w:szCs w:val="20"/>
-              </w:rPr>
-              <w:t xml:space="preserve"> </w:t>
+              <w:t xml:space="preserve">-signkey </w:t>
             </w:r>
             <w:r>
               <w:rPr>
@@ -2396,77 +1933,7 @@
                 <w:sz w:val="20"/>
                 <w:szCs w:val="20"/>
               </w:rPr>
-              <w:t xml:space="preserve">365 </w:t>
-            </w:r>
-            <w:r>
-              <w:rPr>
-                <w:color w:val="92D050"/>
-                <w:sz w:val="20"/>
-                <w:szCs w:val="20"/>
-              </w:rPr>
-              <w:t xml:space="preserve">-in </w:t>
-            </w:r>
-            <w:proofErr w:type="spellStart"/>
-            <w:r>
-              <w:rPr>
-                <w:color w:val="FFFFFF" w:themeColor="background1"/>
-                <w:sz w:val="20"/>
-                <w:szCs w:val="20"/>
-              </w:rPr>
-              <w:t>myrequest.csr</w:t>
-            </w:r>
-            <w:proofErr w:type="spellEnd"/>
-            <w:r>
-              <w:rPr>
-                <w:color w:val="FFFFFF" w:themeColor="background1"/>
-                <w:sz w:val="20"/>
-                <w:szCs w:val="20"/>
-              </w:rPr>
-              <w:t xml:space="preserve"> </w:t>
-            </w:r>
-            <w:r>
-              <w:rPr>
-                <w:color w:val="92D050"/>
-                <w:sz w:val="20"/>
-                <w:szCs w:val="20"/>
-              </w:rPr>
-              <w:t>-</w:t>
-            </w:r>
-            <w:proofErr w:type="spellStart"/>
-            <w:r>
-              <w:rPr>
-                <w:color w:val="92D050"/>
-                <w:sz w:val="20"/>
-                <w:szCs w:val="20"/>
-              </w:rPr>
-              <w:t>signkey</w:t>
-            </w:r>
-            <w:proofErr w:type="spellEnd"/>
-            <w:r>
-              <w:rPr>
-                <w:color w:val="92D050"/>
-                <w:sz w:val="20"/>
-                <w:szCs w:val="20"/>
-              </w:rPr>
-              <w:t xml:space="preserve"> </w:t>
-            </w:r>
-            <w:proofErr w:type="spellStart"/>
-            <w:r>
-              <w:rPr>
-                <w:color w:val="FFFFFF" w:themeColor="background1"/>
-                <w:sz w:val="20"/>
-                <w:szCs w:val="20"/>
-              </w:rPr>
-              <w:t>myprivate.key</w:t>
-            </w:r>
-            <w:proofErr w:type="spellEnd"/>
-            <w:r>
-              <w:rPr>
-                <w:color w:val="FFFFFF" w:themeColor="background1"/>
-                <w:sz w:val="20"/>
-                <w:szCs w:val="20"/>
-              </w:rPr>
-              <w:t xml:space="preserve"> </w:t>
+              <w:t xml:space="preserve">myprivate.key </w:t>
             </w:r>
             <w:r>
               <w:rPr>
@@ -2606,43 +2073,7 @@
                 <w:sz w:val="20"/>
                 <w:szCs w:val="20"/>
               </w:rPr>
-              <w:t>x509 -</w:t>
-            </w:r>
-            <w:proofErr w:type="spellStart"/>
-            <w:r>
-              <w:rPr>
-                <w:color w:val="92D050"/>
-                <w:sz w:val="20"/>
-                <w:szCs w:val="20"/>
-              </w:rPr>
-              <w:t>text</w:t>
-            </w:r>
-            <w:proofErr w:type="spellEnd"/>
-            <w:r>
-              <w:rPr>
-                <w:color w:val="92D050"/>
-                <w:sz w:val="20"/>
-                <w:szCs w:val="20"/>
-              </w:rPr>
-              <w:t xml:space="preserve"> -</w:t>
-            </w:r>
-            <w:proofErr w:type="spellStart"/>
-            <w:r>
-              <w:rPr>
-                <w:color w:val="92D050"/>
-                <w:sz w:val="20"/>
-                <w:szCs w:val="20"/>
-              </w:rPr>
-              <w:t>noout</w:t>
-            </w:r>
-            <w:proofErr w:type="spellEnd"/>
-            <w:r>
-              <w:rPr>
-                <w:color w:val="92D050"/>
-                <w:sz w:val="20"/>
-                <w:szCs w:val="20"/>
-              </w:rPr>
-              <w:t xml:space="preserve"> -in </w:t>
+              <w:t xml:space="preserve">x509 -text -noout -in </w:t>
             </w:r>
             <w:r>
               <w:rPr>
@@ -2821,60 +2252,30 @@
               </w:rPr>
               <w:t xml:space="preserve">pkcs12 -export -out </w:t>
             </w:r>
-            <w:proofErr w:type="spellStart"/>
             <w:r>
               <w:rPr>
                 <w:color w:val="FFFFFF" w:themeColor="background1"/>
                 <w:sz w:val="20"/>
                 <w:szCs w:val="20"/>
               </w:rPr>
-              <w:t>mycertificate.pfx</w:t>
-            </w:r>
-            <w:proofErr w:type="spellEnd"/>
+              <w:t xml:space="preserve">mycertificate.pfx </w:t>
+            </w:r>
+            <w:r>
+              <w:rPr>
+                <w:color w:val="92D050"/>
+                <w:sz w:val="20"/>
+                <w:szCs w:val="20"/>
+              </w:rPr>
+              <w:t xml:space="preserve">-inkey </w:t>
+            </w:r>
             <w:r>
               <w:rPr>
                 <w:color w:val="FFFFFF" w:themeColor="background1"/>
                 <w:sz w:val="20"/>
                 <w:szCs w:val="20"/>
               </w:rPr>
-              <w:t xml:space="preserve"> </w:t>
-            </w:r>
-            <w:r>
-              <w:rPr>
-                <w:color w:val="92D050"/>
-                <w:sz w:val="20"/>
-                <w:szCs w:val="20"/>
-              </w:rPr>
-              <w:t>-</w:t>
-            </w:r>
-            <w:proofErr w:type="spellStart"/>
-            <w:r>
-              <w:rPr>
-                <w:color w:val="92D050"/>
-                <w:sz w:val="20"/>
-                <w:szCs w:val="20"/>
-              </w:rPr>
-              <w:t>inkey</w:t>
-            </w:r>
-            <w:proofErr w:type="spellEnd"/>
-            <w:r>
-              <w:rPr>
-                <w:color w:val="92D050"/>
-                <w:sz w:val="20"/>
-                <w:szCs w:val="20"/>
-              </w:rPr>
-              <w:t xml:space="preserve"> </w:t>
-            </w:r>
-            <w:proofErr w:type="spellStart"/>
-            <w:r>
-              <w:rPr>
-                <w:color w:val="FFFFFF" w:themeColor="background1"/>
-                <w:sz w:val="20"/>
-                <w:szCs w:val="20"/>
-              </w:rPr>
               <w:t>myprivate.key</w:t>
             </w:r>
-            <w:proofErr w:type="spellEnd"/>
             <w:r>
               <w:rPr>
                 <w:color w:val="92D050"/>
@@ -2930,18 +2331,491 @@
         </w:numPr>
       </w:pPr>
       <w:r>
-        <w:lastRenderedPageBreak/>
         <w:t>Example d’utilisation : SQL Server</w:t>
       </w:r>
     </w:p>
     <w:p>
-      <w:r>
-        <w:t>SQL Server Management Studio est l’outil de gestion graphique de SQL Server qui permet de réaliser des tâches administratives et toutes les opérations de développement.</w:t>
+      <w:pPr>
+        <w:pStyle w:val="Titre2"/>
+        <w:numPr>
+          <w:ilvl w:val="0"/>
+          <w:numId w:val="21"/>
+        </w:numPr>
+      </w:pPr>
+      <w:r>
+        <w:t>Importer le certificat dans le magasin des certificats</w:t>
+      </w:r>
+      <w:r>
+        <w:t xml:space="preserve"> Windows</w:t>
       </w:r>
     </w:p>
     <w:p>
       <w:r>
-        <w:t>Il est possible de démarrer le serveur SQL Server en tant qu’application à l’aide de l’exécutable sqlservr.exe.</w:t>
+        <w:t xml:space="preserve">Un </w:t>
+      </w:r>
+      <w:r>
+        <w:t xml:space="preserve">magasin de </w:t>
+      </w:r>
+      <w:r>
+        <w:t>certificat de sécurité (certificate store) est un emplacement sécurisé dans un ordinateur ou un serveur où sont stockés les certificats numériques. Ces certificats sont utilisables pour l’authentification des utilisateurs/appareils (SSL/TLS), le chiffrement des communications et la validation des signatures numériques. Deux types de magasins de certificats existent : (1) magasin de certificats utilisateur (spécifiques à un utilisateur), (2) magasin de certificats machine (utilisés par tous les utilisateurs de l’ordinateur).</w:t>
+      </w:r>
+      <w:r>
+        <w:t xml:space="preserve"> </w:t>
+      </w:r>
+      <w:r>
+        <w:t xml:space="preserve">Sur Windows, le gestionnaire de certificats accessible via la commande : </w:t>
+      </w:r>
+      <w:r>
+        <w:rPr>
+          <w:i/>
+          <w:iCs/>
+          <w:color w:val="ED7D31" w:themeColor="accent2"/>
+        </w:rPr>
+        <w:t>certmgr.msc</w:t>
+      </w:r>
+      <w:r>
+        <w:t xml:space="preserve">, à partir d’un </w:t>
+      </w:r>
+      <w:r>
+        <w:rPr>
+          <w:i/>
+          <w:iCs/>
+          <w:color w:val="70AD47" w:themeColor="accent6"/>
+        </w:rPr>
+        <w:t>terminal</w:t>
+      </w:r>
+      <w:r>
+        <w:t>.</w:t>
+      </w:r>
+    </w:p>
+    <w:p>
+      <w:pPr>
+        <w:pStyle w:val="Paragraphedeliste"/>
+        <w:numPr>
+          <w:ilvl w:val="0"/>
+          <w:numId w:val="22"/>
+        </w:numPr>
+      </w:pPr>
+      <w:r>
+        <w:t xml:space="preserve">Section </w:t>
+      </w:r>
+      <w:r>
+        <w:rPr>
+          <w:i/>
+          <w:iCs/>
+          <w:color w:val="ED7D31" w:themeColor="accent2"/>
+        </w:rPr>
+        <w:t>II.1</w:t>
+      </w:r>
+      <w:r>
+        <w:rPr>
+          <w:i/>
+          <w:iCs/>
+          <w:color w:val="ED7D31" w:themeColor="accent2"/>
+        </w:rPr>
+        <w:t>.</w:t>
+      </w:r>
+      <w:r>
+        <w:rPr>
+          <w:i/>
+          <w:iCs/>
+          <w:color w:val="ED7D31" w:themeColor="accent2"/>
+        </w:rPr>
+        <w:t xml:space="preserve"> (a. </w:t>
+      </w:r>
+      <w:r>
+        <w:rPr>
+          <w:i/>
+          <w:iCs/>
+          <w:color w:val="ED7D31" w:themeColor="accent2"/>
+        </w:rPr>
+        <w:sym w:font="Wingdings" w:char="F0E0"/>
+      </w:r>
+      <w:r>
+        <w:rPr>
+          <w:i/>
+          <w:iCs/>
+          <w:color w:val="ED7D31" w:themeColor="accent2"/>
+        </w:rPr>
+        <w:t xml:space="preserve"> e.)</w:t>
+      </w:r>
+    </w:p>
+    <w:p>
+      <w:pPr>
+        <w:pStyle w:val="Paragraphedeliste"/>
+        <w:numPr>
+          <w:ilvl w:val="0"/>
+          <w:numId w:val="22"/>
+        </w:numPr>
+      </w:pPr>
+      <w:r>
+        <w:t xml:space="preserve">Clic droit, puis sélectionner </w:t>
+      </w:r>
+      <w:r>
+        <w:rPr>
+          <w:i/>
+          <w:iCs/>
+          <w:color w:val="92D050"/>
+        </w:rPr>
+        <w:t>Toutes les tâches</w:t>
+      </w:r>
+      <w:r>
+        <w:t xml:space="preserve">, puis </w:t>
+      </w:r>
+      <w:r>
+        <w:rPr>
+          <w:i/>
+          <w:iCs/>
+          <w:color w:val="92D050"/>
+        </w:rPr>
+        <w:t>Importer</w:t>
+      </w:r>
+    </w:p>
+    <w:p>
+      <w:pPr>
+        <w:pStyle w:val="Paragraphedeliste"/>
+        <w:numPr>
+          <w:ilvl w:val="0"/>
+          <w:numId w:val="22"/>
+        </w:numPr>
+      </w:pPr>
+      <w:r>
+        <w:t>Sélectionner le fichier PFX créé</w:t>
+      </w:r>
+    </w:p>
+    <w:p>
+      <w:pPr>
+        <w:jc w:val="center"/>
+      </w:pPr>
+      <w:r>
+        <w:lastRenderedPageBreak/>
+        <w:drawing>
+          <wp:inline distT="0" distB="0" distL="0" distR="0" wp14:anchorId="5EB425B5" wp14:editId="0A62BF8A">
+            <wp:extent cx="4104448" cy="2466198"/>
+            <wp:effectExtent l="0" t="0" r="0" b="0"/>
+            <wp:docPr id="1386230631" name="Image 1"/>
+            <wp:cNvGraphicFramePr>
+              <a:graphicFrameLocks xmlns:a="http://schemas.openxmlformats.org/drawingml/2006/main" noChangeAspect="1"/>
+            </wp:cNvGraphicFramePr>
+            <a:graphic xmlns:a="http://schemas.openxmlformats.org/drawingml/2006/main">
+              <a:graphicData uri="http://schemas.openxmlformats.org/drawingml/2006/picture">
+                <pic:pic xmlns:pic="http://schemas.openxmlformats.org/drawingml/2006/picture">
+                  <pic:nvPicPr>
+                    <pic:cNvPr id="1386230631" name=""/>
+                    <pic:cNvPicPr/>
+                  </pic:nvPicPr>
+                  <pic:blipFill>
+                    <a:blip r:embed="rId18"/>
+                    <a:stretch>
+                      <a:fillRect/>
+                    </a:stretch>
+                  </pic:blipFill>
+                  <pic:spPr>
+                    <a:xfrm>
+                      <a:off x="0" y="0"/>
+                      <a:ext cx="4118266" cy="2474501"/>
+                    </a:xfrm>
+                    <a:prstGeom prst="rect">
+                      <a:avLst/>
+                    </a:prstGeom>
+                  </pic:spPr>
+                </pic:pic>
+              </a:graphicData>
+            </a:graphic>
+          </wp:inline>
+        </w:drawing>
+      </w:r>
+    </w:p>
+    <w:p>
+      <w:pPr>
+        <w:pStyle w:val="Titre2"/>
+        <w:numPr>
+          <w:ilvl w:val="0"/>
+          <w:numId w:val="21"/>
+        </w:numPr>
+      </w:pPr>
+      <w:r>
+        <w:t>Configurer le serveur SQL pour utiliser le certificat</w:t>
+      </w:r>
+    </w:p>
+    <w:p>
+      <w:pPr>
+        <w:pStyle w:val="Paragraphedeliste"/>
+        <w:numPr>
+          <w:ilvl w:val="0"/>
+          <w:numId w:val="23"/>
+        </w:numPr>
+      </w:pPr>
+      <w:r>
+        <w:t xml:space="preserve">Ouvrir </w:t>
+      </w:r>
+      <w:r>
+        <w:rPr>
+          <w:i/>
+          <w:iCs/>
+          <w:color w:val="ED7D31" w:themeColor="accent2"/>
+        </w:rPr>
+        <w:t>SQL Server Configuration Manager</w:t>
+      </w:r>
+    </w:p>
+    <w:p>
+      <w:pPr>
+        <w:pStyle w:val="Paragraphedeliste"/>
+        <w:numPr>
+          <w:ilvl w:val="0"/>
+          <w:numId w:val="23"/>
+        </w:numPr>
+      </w:pPr>
+      <w:r>
+        <w:t xml:space="preserve">Sélectionner </w:t>
+      </w:r>
+      <w:r>
+        <w:rPr>
+          <w:i/>
+          <w:iCs/>
+          <w:color w:val="ED7D31" w:themeColor="accent2"/>
+        </w:rPr>
+        <w:t>SQL Server Network Configuration</w:t>
+      </w:r>
+      <w:r>
+        <w:t xml:space="preserve">, puis </w:t>
+      </w:r>
+      <w:r>
+        <w:rPr>
+          <w:i/>
+          <w:iCs/>
+          <w:color w:val="92D050"/>
+        </w:rPr>
+        <w:t>Protocoles pour [Instance]</w:t>
+      </w:r>
+    </w:p>
+    <w:p>
+      <w:pPr>
+        <w:pStyle w:val="Paragraphedeliste"/>
+        <w:numPr>
+          <w:ilvl w:val="0"/>
+          <w:numId w:val="23"/>
+        </w:numPr>
+      </w:pPr>
+      <w:r>
+        <w:rPr>
+          <w:color w:val="FFFFFF" w:themeColor="background1"/>
+        </w:rPr>
+        <w:t xml:space="preserve">Clic droit sur </w:t>
+      </w:r>
+      <w:r>
+        <w:rPr>
+          <w:i/>
+          <w:iCs/>
+          <w:color w:val="ED7D31" w:themeColor="accent2"/>
+        </w:rPr>
+        <w:t>Propriétés</w:t>
+      </w:r>
+      <w:r>
+        <w:rPr>
+          <w:color w:val="FFFFFF" w:themeColor="background1"/>
+        </w:rPr>
+        <w:t xml:space="preserve"> sur </w:t>
+      </w:r>
+      <w:r>
+        <w:rPr>
+          <w:i/>
+          <w:iCs/>
+          <w:color w:val="92D050"/>
+        </w:rPr>
+        <w:t>Protocoles pour [Instance]</w:t>
+      </w:r>
+    </w:p>
+    <w:p>
+      <w:pPr>
+        <w:pStyle w:val="Paragraphedeliste"/>
+        <w:numPr>
+          <w:ilvl w:val="0"/>
+          <w:numId w:val="23"/>
+        </w:numPr>
+      </w:pPr>
+      <w:r>
+        <w:rPr>
+          <w:color w:val="FFFFFF" w:themeColor="background1"/>
+        </w:rPr>
+        <w:t xml:space="preserve">Sous la zone </w:t>
+      </w:r>
+      <w:r>
+        <w:rPr>
+          <w:i/>
+          <w:iCs/>
+          <w:color w:val="ED7D31" w:themeColor="accent2"/>
+        </w:rPr>
+        <w:t>Certificats</w:t>
+      </w:r>
+      <w:r>
+        <w:rPr>
+          <w:color w:val="FFFFFF" w:themeColor="background1"/>
+        </w:rPr>
+        <w:t xml:space="preserve">, sélectionner le </w:t>
+      </w:r>
+      <w:r>
+        <w:rPr>
+          <w:i/>
+          <w:iCs/>
+          <w:color w:val="92D050"/>
+        </w:rPr>
+        <w:t>certificat</w:t>
+      </w:r>
+      <w:r>
+        <w:rPr>
+          <w:color w:val="FFFFFF" w:themeColor="background1"/>
+        </w:rPr>
+        <w:t xml:space="preserve"> </w:t>
+      </w:r>
+      <w:r>
+        <w:rPr>
+          <w:color w:val="FFFFFF" w:themeColor="background1"/>
+        </w:rPr>
+        <w:t>qui a été importé</w:t>
+      </w:r>
+    </w:p>
+    <w:p>
+      <w:pPr>
+        <w:pStyle w:val="Paragraphedeliste"/>
+        <w:numPr>
+          <w:ilvl w:val="0"/>
+          <w:numId w:val="23"/>
+        </w:numPr>
+      </w:pPr>
+      <w:r>
+        <w:rPr>
+          <w:color w:val="FFFFFF" w:themeColor="background1"/>
+        </w:rPr>
+        <w:t xml:space="preserve">S’assurer que </w:t>
+      </w:r>
+      <w:r>
+        <w:rPr>
+          <w:i/>
+          <w:iCs/>
+          <w:color w:val="ED7D31" w:themeColor="accent2"/>
+        </w:rPr>
+        <w:t>‘Force to Encryption’</w:t>
+      </w:r>
+      <w:r>
+        <w:rPr>
+          <w:color w:val="FFFFFF" w:themeColor="background1"/>
+        </w:rPr>
+        <w:t xml:space="preserve"> est mis à </w:t>
+      </w:r>
+      <w:r>
+        <w:rPr>
+          <w:i/>
+          <w:iCs/>
+          <w:color w:val="92D050"/>
+        </w:rPr>
+        <w:t>Oui</w:t>
+      </w:r>
+      <w:r>
+        <w:rPr>
+          <w:color w:val="FFFFFF" w:themeColor="background1"/>
+        </w:rPr>
+        <w:t xml:space="preserve"> si cela est nécessaire</w:t>
+      </w:r>
+    </w:p>
+    <w:p>
+      <w:pPr>
+        <w:pStyle w:val="Paragraphedeliste"/>
+        <w:numPr>
+          <w:ilvl w:val="0"/>
+          <w:numId w:val="23"/>
+        </w:numPr>
+      </w:pPr>
+      <w:r>
+        <w:t>Redémarrer le service SQL Server</w:t>
+      </w:r>
+    </w:p>
+    <w:p>
+      <w:pPr>
+        <w:pStyle w:val="Paragraphedeliste"/>
+        <w:numPr>
+          <w:ilvl w:val="1"/>
+          <w:numId w:val="23"/>
+        </w:numPr>
+      </w:pPr>
+      <w:r>
+        <w:t xml:space="preserve">Dans </w:t>
+      </w:r>
+      <w:r>
+        <w:rPr>
+          <w:i/>
+          <w:iCs/>
+          <w:color w:val="ED7D31" w:themeColor="accent2"/>
+        </w:rPr>
+        <w:t>SQL Server Configuration Manager</w:t>
+      </w:r>
+      <w:r>
+        <w:t xml:space="preserve">, aller sur </w:t>
+      </w:r>
+      <w:r>
+        <w:rPr>
+          <w:i/>
+          <w:iCs/>
+          <w:color w:val="92D050"/>
+        </w:rPr>
+        <w:t>SQL Server Services</w:t>
+      </w:r>
+    </w:p>
+    <w:p>
+      <w:pPr>
+        <w:pStyle w:val="Paragraphedeliste"/>
+        <w:numPr>
+          <w:ilvl w:val="1"/>
+          <w:numId w:val="23"/>
+        </w:numPr>
+      </w:pPr>
+      <w:r>
+        <w:rPr>
+          <w:i/>
+          <w:iCs/>
+          <w:color w:val="FFFFFF" w:themeColor="background1"/>
+        </w:rPr>
+        <w:t>Clic droit</w:t>
+      </w:r>
+      <w:r>
+        <w:rPr>
+          <w:i/>
+          <w:iCs/>
+          <w:color w:val="FFFFFF" w:themeColor="background1"/>
+        </w:rPr>
+        <w:t xml:space="preserve"> sur l’instance </w:t>
+      </w:r>
+      <w:r>
+        <w:rPr>
+          <w:i/>
+          <w:iCs/>
+          <w:color w:val="ED7D31" w:themeColor="accent2"/>
+        </w:rPr>
+        <w:t>SQL Server désiré</w:t>
+      </w:r>
+      <w:r>
+        <w:rPr>
+          <w:i/>
+          <w:iCs/>
+          <w:color w:val="FFFFFF" w:themeColor="background1"/>
+        </w:rPr>
+        <w:t>, puis</w:t>
+      </w:r>
+      <w:r>
+        <w:rPr>
+          <w:i/>
+          <w:iCs/>
+          <w:color w:val="FFFFFF" w:themeColor="background1"/>
+        </w:rPr>
+        <w:t xml:space="preserve"> </w:t>
+      </w:r>
+      <w:r>
+        <w:rPr>
+          <w:i/>
+          <w:iCs/>
+          <w:color w:val="92D050"/>
+        </w:rPr>
+        <w:t>Redémarrer</w:t>
       </w:r>
     </w:p>
     <w:p>
@@ -2955,8 +2829,8 @@
     </w:p>
     <w:p/>
     <w:sectPr>
-      <w:headerReference w:type="default" r:id="rId18"/>
-      <w:footerReference w:type="default" r:id="rId19"/>
+      <w:headerReference w:type="default" r:id="rId19"/>
+      <w:footerReference w:type="default" r:id="rId20"/>
       <w:pgSz w:w="11906" w:h="16838"/>
       <w:pgMar w:top="1417" w:right="1417" w:bottom="1417" w:left="1417" w:header="708" w:footer="708" w:gutter="0"/>
       <w:cols w:space="708"/>
@@ -3739,7 +3613,7 @@
   <w:abstractNum w:abstractNumId="5" w15:restartNumberingAfterBreak="0">
     <w:nsid w:val="158D67FE"/>
     <w:multiLevelType w:val="hybridMultilevel"/>
-    <w:tmpl w:val="491880E6"/>
+    <w:tmpl w:val="E67E1ED6"/>
     <w:lvl w:ilvl="0" w:tplc="040C0019">
       <w:start w:val="1"/>
       <w:numFmt w:val="lowerLetter"/>
@@ -4963,6 +4837,92 @@
     </w:lvl>
   </w:abstractNum>
   <w:abstractNum w:abstractNumId="17" w15:restartNumberingAfterBreak="0">
+    <w:nsid w:val="50522DC9"/>
+    <w:multiLevelType w:val="hybridMultilevel"/>
+    <w:tmpl w:val="FE4E98E2"/>
+    <w:lvl w:ilvl="0" w:tplc="FFFFFFFF">
+      <w:start w:val="1"/>
+      <w:numFmt w:val="lowerLetter"/>
+      <w:lvlText w:val="%1."/>
+      <w:lvlJc w:val="left"/>
+      <w:pPr>
+        <w:ind w:left="720" w:hanging="360"/>
+      </w:pPr>
+    </w:lvl>
+    <w:lvl w:ilvl="1" w:tplc="FFFFFFFF" w:tentative="1">
+      <w:start w:val="1"/>
+      <w:numFmt w:val="lowerLetter"/>
+      <w:lvlText w:val="%2."/>
+      <w:lvlJc w:val="left"/>
+      <w:pPr>
+        <w:ind w:left="1440" w:hanging="360"/>
+      </w:pPr>
+    </w:lvl>
+    <w:lvl w:ilvl="2" w:tplc="FFFFFFFF" w:tentative="1">
+      <w:start w:val="1"/>
+      <w:numFmt w:val="lowerRoman"/>
+      <w:lvlText w:val="%3."/>
+      <w:lvlJc w:val="right"/>
+      <w:pPr>
+        <w:ind w:left="2160" w:hanging="180"/>
+      </w:pPr>
+    </w:lvl>
+    <w:lvl w:ilvl="3" w:tplc="FFFFFFFF" w:tentative="1">
+      <w:start w:val="1"/>
+      <w:numFmt w:val="decimal"/>
+      <w:lvlText w:val="%4."/>
+      <w:lvlJc w:val="left"/>
+      <w:pPr>
+        <w:ind w:left="2880" w:hanging="360"/>
+      </w:pPr>
+    </w:lvl>
+    <w:lvl w:ilvl="4" w:tplc="FFFFFFFF" w:tentative="1">
+      <w:start w:val="1"/>
+      <w:numFmt w:val="lowerLetter"/>
+      <w:lvlText w:val="%5."/>
+      <w:lvlJc w:val="left"/>
+      <w:pPr>
+        <w:ind w:left="3600" w:hanging="360"/>
+      </w:pPr>
+    </w:lvl>
+    <w:lvl w:ilvl="5" w:tplc="FFFFFFFF" w:tentative="1">
+      <w:start w:val="1"/>
+      <w:numFmt w:val="lowerRoman"/>
+      <w:lvlText w:val="%6."/>
+      <w:lvlJc w:val="right"/>
+      <w:pPr>
+        <w:ind w:left="4320" w:hanging="180"/>
+      </w:pPr>
+    </w:lvl>
+    <w:lvl w:ilvl="6" w:tplc="FFFFFFFF" w:tentative="1">
+      <w:start w:val="1"/>
+      <w:numFmt w:val="decimal"/>
+      <w:lvlText w:val="%7."/>
+      <w:lvlJc w:val="left"/>
+      <w:pPr>
+        <w:ind w:left="5040" w:hanging="360"/>
+      </w:pPr>
+    </w:lvl>
+    <w:lvl w:ilvl="7" w:tplc="FFFFFFFF" w:tentative="1">
+      <w:start w:val="1"/>
+      <w:numFmt w:val="lowerLetter"/>
+      <w:lvlText w:val="%8."/>
+      <w:lvlJc w:val="left"/>
+      <w:pPr>
+        <w:ind w:left="5760" w:hanging="360"/>
+      </w:pPr>
+    </w:lvl>
+    <w:lvl w:ilvl="8" w:tplc="FFFFFFFF" w:tentative="1">
+      <w:start w:val="1"/>
+      <w:numFmt w:val="lowerRoman"/>
+      <w:lvlText w:val="%9."/>
+      <w:lvlJc w:val="right"/>
+      <w:pPr>
+        <w:ind w:left="6480" w:hanging="180"/>
+      </w:pPr>
+    </w:lvl>
+  </w:abstractNum>
+  <w:abstractNum w:abstractNumId="18" w15:restartNumberingAfterBreak="0">
     <w:nsid w:val="50B566C8"/>
     <w:multiLevelType w:val="hybridMultilevel"/>
     <w:tmpl w:val="A1F84928"/>
@@ -5075,7 +5035,185 @@
       </w:rPr>
     </w:lvl>
   </w:abstractNum>
-  <w:abstractNum w:abstractNumId="18" w15:restartNumberingAfterBreak="0">
+  <w:abstractNum w:abstractNumId="19" w15:restartNumberingAfterBreak="0">
+    <w:nsid w:val="61DF007F"/>
+    <w:multiLevelType w:val="hybridMultilevel"/>
+    <w:tmpl w:val="96B87630"/>
+    <w:lvl w:ilvl="0" w:tplc="B288B2D8">
+      <w:start w:val="1"/>
+      <w:numFmt w:val="decimal"/>
+      <w:lvlText w:val="%1."/>
+      <w:lvlJc w:val="left"/>
+      <w:pPr>
+        <w:ind w:left="720" w:hanging="360"/>
+      </w:pPr>
+      <w:rPr>
+        <w:rFonts w:hint="default"/>
+      </w:rPr>
+    </w:lvl>
+    <w:lvl w:ilvl="1" w:tplc="040C0019" w:tentative="1">
+      <w:start w:val="1"/>
+      <w:numFmt w:val="lowerLetter"/>
+      <w:lvlText w:val="%2."/>
+      <w:lvlJc w:val="left"/>
+      <w:pPr>
+        <w:ind w:left="1440" w:hanging="360"/>
+      </w:pPr>
+    </w:lvl>
+    <w:lvl w:ilvl="2" w:tplc="040C001B" w:tentative="1">
+      <w:start w:val="1"/>
+      <w:numFmt w:val="lowerRoman"/>
+      <w:lvlText w:val="%3."/>
+      <w:lvlJc w:val="right"/>
+      <w:pPr>
+        <w:ind w:left="2160" w:hanging="180"/>
+      </w:pPr>
+    </w:lvl>
+    <w:lvl w:ilvl="3" w:tplc="040C000F" w:tentative="1">
+      <w:start w:val="1"/>
+      <w:numFmt w:val="decimal"/>
+      <w:lvlText w:val="%4."/>
+      <w:lvlJc w:val="left"/>
+      <w:pPr>
+        <w:ind w:left="2880" w:hanging="360"/>
+      </w:pPr>
+    </w:lvl>
+    <w:lvl w:ilvl="4" w:tplc="040C0019" w:tentative="1">
+      <w:start w:val="1"/>
+      <w:numFmt w:val="lowerLetter"/>
+      <w:lvlText w:val="%5."/>
+      <w:lvlJc w:val="left"/>
+      <w:pPr>
+        <w:ind w:left="3600" w:hanging="360"/>
+      </w:pPr>
+    </w:lvl>
+    <w:lvl w:ilvl="5" w:tplc="040C001B" w:tentative="1">
+      <w:start w:val="1"/>
+      <w:numFmt w:val="lowerRoman"/>
+      <w:lvlText w:val="%6."/>
+      <w:lvlJc w:val="right"/>
+      <w:pPr>
+        <w:ind w:left="4320" w:hanging="180"/>
+      </w:pPr>
+    </w:lvl>
+    <w:lvl w:ilvl="6" w:tplc="040C000F" w:tentative="1">
+      <w:start w:val="1"/>
+      <w:numFmt w:val="decimal"/>
+      <w:lvlText w:val="%7."/>
+      <w:lvlJc w:val="left"/>
+      <w:pPr>
+        <w:ind w:left="5040" w:hanging="360"/>
+      </w:pPr>
+    </w:lvl>
+    <w:lvl w:ilvl="7" w:tplc="040C0019" w:tentative="1">
+      <w:start w:val="1"/>
+      <w:numFmt w:val="lowerLetter"/>
+      <w:lvlText w:val="%8."/>
+      <w:lvlJc w:val="left"/>
+      <w:pPr>
+        <w:ind w:left="5760" w:hanging="360"/>
+      </w:pPr>
+    </w:lvl>
+    <w:lvl w:ilvl="8" w:tplc="040C001B" w:tentative="1">
+      <w:start w:val="1"/>
+      <w:numFmt w:val="lowerRoman"/>
+      <w:lvlText w:val="%9."/>
+      <w:lvlJc w:val="right"/>
+      <w:pPr>
+        <w:ind w:left="6480" w:hanging="180"/>
+      </w:pPr>
+    </w:lvl>
+  </w:abstractNum>
+  <w:abstractNum w:abstractNumId="20" w15:restartNumberingAfterBreak="0">
+    <w:nsid w:val="74A82A82"/>
+    <w:multiLevelType w:val="hybridMultilevel"/>
+    <w:tmpl w:val="06DEC4D4"/>
+    <w:lvl w:ilvl="0" w:tplc="FFFFFFFF">
+      <w:start w:val="1"/>
+      <w:numFmt w:val="lowerLetter"/>
+      <w:lvlText w:val="%1."/>
+      <w:lvlJc w:val="left"/>
+      <w:pPr>
+        <w:ind w:left="720" w:hanging="360"/>
+      </w:pPr>
+    </w:lvl>
+    <w:lvl w:ilvl="1" w:tplc="040C0003">
+      <w:start w:val="1"/>
+      <w:numFmt w:val="bullet"/>
+      <w:lvlText w:val="o"/>
+      <w:lvlJc w:val="left"/>
+      <w:pPr>
+        <w:ind w:left="1440" w:hanging="360"/>
+      </w:pPr>
+      <w:rPr>
+        <w:rFonts w:ascii="Courier New" w:hAnsi="Courier New" w:cs="Courier New" w:hint="default"/>
+      </w:rPr>
+    </w:lvl>
+    <w:lvl w:ilvl="2" w:tplc="FFFFFFFF" w:tentative="1">
+      <w:start w:val="1"/>
+      <w:numFmt w:val="lowerRoman"/>
+      <w:lvlText w:val="%3."/>
+      <w:lvlJc w:val="right"/>
+      <w:pPr>
+        <w:ind w:left="2160" w:hanging="180"/>
+      </w:pPr>
+    </w:lvl>
+    <w:lvl w:ilvl="3" w:tplc="FFFFFFFF" w:tentative="1">
+      <w:start w:val="1"/>
+      <w:numFmt w:val="decimal"/>
+      <w:lvlText w:val="%4."/>
+      <w:lvlJc w:val="left"/>
+      <w:pPr>
+        <w:ind w:left="2880" w:hanging="360"/>
+      </w:pPr>
+    </w:lvl>
+    <w:lvl w:ilvl="4" w:tplc="FFFFFFFF" w:tentative="1">
+      <w:start w:val="1"/>
+      <w:numFmt w:val="lowerLetter"/>
+      <w:lvlText w:val="%5."/>
+      <w:lvlJc w:val="left"/>
+      <w:pPr>
+        <w:ind w:left="3600" w:hanging="360"/>
+      </w:pPr>
+    </w:lvl>
+    <w:lvl w:ilvl="5" w:tplc="FFFFFFFF" w:tentative="1">
+      <w:start w:val="1"/>
+      <w:numFmt w:val="lowerRoman"/>
+      <w:lvlText w:val="%6."/>
+      <w:lvlJc w:val="right"/>
+      <w:pPr>
+        <w:ind w:left="4320" w:hanging="180"/>
+      </w:pPr>
+    </w:lvl>
+    <w:lvl w:ilvl="6" w:tplc="FFFFFFFF" w:tentative="1">
+      <w:start w:val="1"/>
+      <w:numFmt w:val="decimal"/>
+      <w:lvlText w:val="%7."/>
+      <w:lvlJc w:val="left"/>
+      <w:pPr>
+        <w:ind w:left="5040" w:hanging="360"/>
+      </w:pPr>
+    </w:lvl>
+    <w:lvl w:ilvl="7" w:tplc="FFFFFFFF" w:tentative="1">
+      <w:start w:val="1"/>
+      <w:numFmt w:val="lowerLetter"/>
+      <w:lvlText w:val="%8."/>
+      <w:lvlJc w:val="left"/>
+      <w:pPr>
+        <w:ind w:left="5760" w:hanging="360"/>
+      </w:pPr>
+    </w:lvl>
+    <w:lvl w:ilvl="8" w:tplc="FFFFFFFF" w:tentative="1">
+      <w:start w:val="1"/>
+      <w:numFmt w:val="lowerRoman"/>
+      <w:lvlText w:val="%9."/>
+      <w:lvlJc w:val="right"/>
+      <w:pPr>
+        <w:ind w:left="6480" w:hanging="180"/>
+      </w:pPr>
+    </w:lvl>
+  </w:abstractNum>
+  <w:abstractNum w:abstractNumId="21" w15:restartNumberingAfterBreak="0">
     <w:nsid w:val="75E80DD5"/>
     <w:multiLevelType w:val="hybridMultilevel"/>
     <w:tmpl w:val="B136D4E4"/>
@@ -5161,7 +5299,7 @@
       </w:pPr>
     </w:lvl>
   </w:abstractNum>
-  <w:abstractNum w:abstractNumId="19" w15:restartNumberingAfterBreak="0">
+  <w:abstractNum w:abstractNumId="22" w15:restartNumberingAfterBreak="0">
     <w:nsid w:val="7CC90011"/>
     <w:multiLevelType w:val="hybridMultilevel"/>
     <w:tmpl w:val="77902A0A"/>
@@ -5278,7 +5416,7 @@
     <w:abstractNumId w:val="10"/>
   </w:num>
   <w:num w:numId="2" w16cid:durableId="387144749">
-    <w:abstractNumId w:val="18"/>
+    <w:abstractNumId w:val="21"/>
   </w:num>
   <w:num w:numId="3" w16cid:durableId="1105732897">
     <w:abstractNumId w:val="3"/>
@@ -5296,7 +5434,7 @@
     <w:abstractNumId w:val="0"/>
   </w:num>
   <w:num w:numId="8" w16cid:durableId="1066340130">
-    <w:abstractNumId w:val="19"/>
+    <w:abstractNumId w:val="22"/>
   </w:num>
   <w:num w:numId="9" w16cid:durableId="293681792">
     <w:abstractNumId w:val="2"/>
@@ -5323,7 +5461,7 @@
     <w:abstractNumId w:val="11"/>
   </w:num>
   <w:num w:numId="17" w16cid:durableId="702904593">
-    <w:abstractNumId w:val="17"/>
+    <w:abstractNumId w:val="18"/>
   </w:num>
   <w:num w:numId="18" w16cid:durableId="686248188">
     <w:abstractNumId w:val="5"/>
@@ -5333,6 +5471,15 @@
   </w:num>
   <w:num w:numId="20" w16cid:durableId="739447041">
     <w:abstractNumId w:val="1"/>
+  </w:num>
+  <w:num w:numId="21" w16cid:durableId="317879539">
+    <w:abstractNumId w:val="19"/>
+  </w:num>
+  <w:num w:numId="22" w16cid:durableId="760106868">
+    <w:abstractNumId w:val="17"/>
+  </w:num>
+  <w:num w:numId="23" w16cid:durableId="1859348478">
+    <w:abstractNumId w:val="20"/>
   </w:num>
 </w:numbering>
 </file>
@@ -5754,7 +5901,7 @@
     <w:link w:val="Titre1Car"/>
     <w:uiPriority w:val="9"/>
     <w:qFormat/>
-    <w:rsid w:val="00D751BE"/>
+    <w:rsid w:val="00CD7926"/>
     <w:pPr>
       <w:keepNext/>
       <w:keepLines/>
@@ -5764,7 +5911,7 @@
     <w:rPr>
       <w:rFonts w:eastAsiaTheme="majorEastAsia" w:cstheme="majorBidi"/>
       <w:color w:val="0099FF"/>
-      <w:sz w:val="28"/>
+      <w:sz w:val="26"/>
       <w:szCs w:val="32"/>
     </w:rPr>
   </w:style>
@@ -5777,7 +5924,7 @@
     <w:uiPriority w:val="9"/>
     <w:unhideWhenUsed/>
     <w:qFormat/>
-    <w:rsid w:val="00D751BE"/>
+    <w:rsid w:val="00CD7926"/>
     <w:pPr>
       <w:keepNext/>
       <w:keepLines/>
@@ -5787,7 +5934,7 @@
     <w:rPr>
       <w:rFonts w:eastAsiaTheme="majorEastAsia" w:cstheme="majorBidi"/>
       <w:color w:val="00CCFF"/>
-      <w:sz w:val="26"/>
+      <w:sz w:val="24"/>
       <w:szCs w:val="26"/>
     </w:rPr>
   </w:style>
@@ -5844,11 +5991,11 @@
     <w:basedOn w:val="Policepardfaut"/>
     <w:link w:val="Titre1"/>
     <w:uiPriority w:val="9"/>
-    <w:rsid w:val="00D751BE"/>
+    <w:rsid w:val="00CD7926"/>
     <w:rPr>
       <w:rFonts w:ascii="Palatino Linotype" w:eastAsiaTheme="majorEastAsia" w:hAnsi="Palatino Linotype" w:cstheme="majorBidi"/>
       <w:color w:val="0099FF"/>
-      <w:sz w:val="28"/>
+      <w:sz w:val="26"/>
       <w:szCs w:val="32"/>
     </w:rPr>
   </w:style>
@@ -5858,11 +6005,11 @@
     <w:basedOn w:val="Policepardfaut"/>
     <w:link w:val="Titre2"/>
     <w:uiPriority w:val="9"/>
-    <w:rsid w:val="00D751BE"/>
+    <w:rsid w:val="00CD7926"/>
     <w:rPr>
       <w:rFonts w:ascii="Palatino Linotype" w:eastAsiaTheme="majorEastAsia" w:hAnsi="Palatino Linotype" w:cstheme="majorBidi"/>
       <w:color w:val="00CCFF"/>
-      <w:sz w:val="26"/>
+      <w:sz w:val="24"/>
       <w:szCs w:val="26"/>
     </w:rPr>
   </w:style>

</xml_diff>